<commit_message>
Commit 2 - Uses cases v.1
</commit_message>
<xml_diff>
--- a/Documentation/UsesCases.docx
+++ b/Documentation/UsesCases.docx
@@ -346,25 +346,19 @@
           </w:tcPr>
           <w:p>
             <w:r>
-              <w:t xml:space="preserve">Le site refuse de </w:t>
-            </w:r>
-            <w:r>
-              <w:t>se connecter et dit que le pseudo ou mot de passe sont erronés</w:t>
-            </w:r>
-          </w:p>
-        </w:tc>
-      </w:tr>
-      <w:tr>
-        <w:tc>
-          <w:tcPr>
-            <w:tcW w:w="4527" w:type="dxa"/>
-          </w:tcPr>
-          <w:p>
-            <w:r>
-              <w:t>L</w:t>
-            </w:r>
-            <w:r>
-              <w:t>’utilisateur retape ces identifiants</w:t>
+              <w:t>Le site refuse de se connecter et dit que le pseudo ou mot de passe sont erronés</w:t>
+            </w:r>
+          </w:p>
+        </w:tc>
+      </w:tr>
+      <w:tr>
+        <w:tc>
+          <w:tcPr>
+            <w:tcW w:w="4527" w:type="dxa"/>
+          </w:tcPr>
+          <w:p>
+            <w:r>
+              <w:t>L’utilisateur retape ces identifiants</w:t>
             </w:r>
           </w:p>
         </w:tc>
@@ -392,13 +386,7 @@
         <w:rPr>
           <w:sz w:val="28"/>
         </w:rPr>
-        <w:t>Optionnel</w:t>
-      </w:r>
-      <w:r>
-        <w:rPr>
-          <w:sz w:val="28"/>
-        </w:rPr>
-        <w:t> : (</w:t>
+        <w:t>Optionnel : (</w:t>
       </w:r>
       <w:r>
         <w:rPr>
@@ -647,7 +635,10 @@
         <w:t>Uses cases suite aux connexions</w:t>
       </w:r>
       <w:r>
-        <w:t xml:space="preserve"> – Premier tour (Pré flop)</w:t>
+        <w:t xml:space="preserve"> – Premier tour (Pré-</w:t>
+      </w:r>
+      <w:r>
+        <w:t>flop)</w:t>
       </w:r>
     </w:p>
     <w:p/>
@@ -782,19 +773,34 @@
           </w:tcPr>
           <w:p>
             <w:r>
-              <w:t xml:space="preserve">L’utilisateur distribue 1 carte pour chaque joueur dans le sens des aiguilles d’une montre, en commençant par la gauche, il répète l’opération une deuxième fois. Il joue en dernier, il peut « Se coucher », </w:t>
+              <w:t>L’utilisateur distribue 1 carte pour chaque joueur dans le sens des aiguilles d’une montre, en commençant par la gauche, il répète l’opération une deuxième fois.</w:t>
+            </w:r>
+            <w:r>
+              <w:t xml:space="preserve"> </w:t>
+            </w:r>
+            <w:r>
+              <w:t>I</w:t>
+            </w:r>
+            <w:r>
+              <w:t xml:space="preserve">l peut « Se coucher », </w:t>
             </w:r>
             <w:r>
               <w:t xml:space="preserve">« Suivre », </w:t>
             </w:r>
             <w:r>
-              <w:t>« Relancer »</w:t>
-            </w:r>
-            <w:r>
-              <w:t xml:space="preserve"> et</w:t>
-            </w:r>
-            <w:r>
-              <w:t xml:space="preserve"> « Sur-relancer »</w:t>
+              <w:t>« Relancer/</w:t>
+            </w:r>
+            <w:r>
+              <w:t>Miser</w:t>
+            </w:r>
+            <w:r>
+              <w:t> »</w:t>
+            </w:r>
+            <w:r>
+              <w:t xml:space="preserve"> et « Tapis »</w:t>
+            </w:r>
+            <w:r>
+              <w:t>. Le pré-flop termine lorsque les enchères sont terminés</w:t>
             </w:r>
           </w:p>
         </w:tc>
@@ -839,13 +845,7 @@
         <w:rPr>
           <w:sz w:val="28"/>
         </w:rPr>
-        <w:t>droite)</w:t>
-      </w:r>
-      <w:r>
-        <w:rPr>
-          <w:sz w:val="28"/>
-        </w:rPr>
-        <w:t xml:space="preserve"> </w:t>
+        <w:t xml:space="preserve">droite) </w:t>
       </w:r>
     </w:p>
     <w:tbl>
@@ -963,13 +963,10 @@
               <w:t xml:space="preserve">L’utilisateur pose la « Small Blind » 1’500$ puis reçois les </w:t>
             </w:r>
             <w:r>
-              <w:t xml:space="preserve">cartes. Il peut « Se coucher », « Suivre », </w:t>
-            </w:r>
-            <w:r>
-              <w:t>« </w:t>
-            </w:r>
-            <w:r>
-              <w:t>Relancer » et « Sur-relancer »</w:t>
+              <w:t xml:space="preserve">cartes. Il peut </w:t>
+            </w:r>
+            <w:r>
+              <w:t>« Se coucher », « Suivre », « Relancer/Miser » et « Tapis »</w:t>
             </w:r>
           </w:p>
         </w:tc>
@@ -996,13 +993,7 @@
         <w:rPr>
           <w:sz w:val="28"/>
         </w:rPr>
-        <w:t>euxième position (dealer est à 2 positions de sa droite</w:t>
-      </w:r>
-      <w:r>
-        <w:rPr>
-          <w:sz w:val="28"/>
-        </w:rPr>
-        <w:t xml:space="preserve">) </w:t>
+        <w:t xml:space="preserve">euxième position (dealer est à 2 positions de sa droite) </w:t>
       </w:r>
     </w:p>
     <w:tbl>
@@ -1089,6 +1080,9 @@
             <w:r>
               <w:t>L’utilisateur est placé sur une table et attend qu’il y ait 6 personnes à cette table et que la partie soit terminée pour pouvoir commencer à jouer. Il se retrouve avec 150’000$</w:t>
             </w:r>
+            <w:r>
+              <w:t>.</w:t>
+            </w:r>
           </w:p>
         </w:tc>
       </w:tr>
@@ -1117,27 +1111,7 @@
           </w:tcPr>
           <w:p>
             <w:r>
-              <w:t>L’utilisateur pose la « </w:t>
-            </w:r>
-            <w:proofErr w:type="spellStart"/>
-            <w:r>
-              <w:t>Big</w:t>
-            </w:r>
-            <w:proofErr w:type="spellEnd"/>
-            <w:r>
-              <w:t xml:space="preserve"> Blind » </w:t>
-            </w:r>
-            <w:r>
-              <w:t>3’0</w:t>
-            </w:r>
-            <w:r>
-              <w:t xml:space="preserve">00$ puis reçois les cartes. Il peut « Se coucher », </w:t>
-            </w:r>
-            <w:r>
-              <w:t>« </w:t>
-            </w:r>
-            <w:r>
-              <w:t>Relancer » et « Sur-relancer »</w:t>
+              <w:t>L’utilisateur pose la « Big Blind » 3’000$ puis reçois les cartes. Il peut « Se coucher », « Relancer » et « Sur-relancer »</w:t>
             </w:r>
           </w:p>
         </w:tc>
@@ -1189,19 +1163,25 @@
           <w:sz w:val="28"/>
         </w:rPr>
         <w:lastRenderedPageBreak/>
-        <w:t>T</w:t>
-      </w:r>
-      <w:r>
-        <w:rPr>
-          <w:sz w:val="28"/>
-        </w:rPr>
-        <w:t>roisième position jusqu’au dealer</w:t>
-      </w:r>
-      <w:r>
-        <w:rPr>
-          <w:sz w:val="28"/>
-        </w:rPr>
-        <w:t xml:space="preserve"> </w:t>
+        <w:t>Troisième</w:t>
+      </w:r>
+      <w:r>
+        <w:rPr>
+          <w:sz w:val="28"/>
+        </w:rPr>
+        <w:t xml:space="preserve"> position (dealer est à </w:t>
+      </w:r>
+      <w:r>
+        <w:rPr>
+          <w:sz w:val="28"/>
+        </w:rPr>
+        <w:t>3</w:t>
+      </w:r>
+      <w:r>
+        <w:rPr>
+          <w:sz w:val="28"/>
+        </w:rPr>
+        <w:t xml:space="preserve"> positions de sa droite) </w:t>
       </w:r>
     </w:p>
     <w:tbl>
@@ -1286,7 +1266,7 @@
           </w:tcPr>
           <w:p>
             <w:r>
-              <w:t>L’utilisateur est placé sur une table et attend qu’il y ait 6 personnes à cette table et que la partie soit terminée pour pouvoir commencer à jouer. Il se retrouve avec 150’000$</w:t>
+              <w:t>L’utilisateur est placé sur une table et attend qu’il y ait 6 personnes à cette table et que la partie soit terminée pour pouvoir commencer à jouer. Il se retrouve avec 150’000$.</w:t>
             </w:r>
           </w:p>
         </w:tc>
@@ -1316,22 +1296,10 @@
           </w:tcPr>
           <w:p>
             <w:r>
-              <w:t xml:space="preserve">L’utilisateur </w:t>
-            </w:r>
-            <w:r>
-              <w:t>reçois les cartes. Il peut « Se coucher »,</w:t>
-            </w:r>
-            <w:r>
-              <w:t xml:space="preserve"> « Suivre »,</w:t>
-            </w:r>
-            <w:r>
-              <w:t xml:space="preserve"> </w:t>
-            </w:r>
-            <w:r>
-              <w:t>« </w:t>
-            </w:r>
-            <w:r>
-              <w:t>Relancer » et « Sur-relancer »</w:t>
+              <w:t>L’utilisateur est le premier à jouer</w:t>
+            </w:r>
+            <w:r>
+              <w:t>. Il peut « Se coucher », « Relancer » et « Sur-relancer »</w:t>
             </w:r>
           </w:p>
         </w:tc>
@@ -1339,50 +1307,35 @@
     </w:tbl>
     <w:p>
       <w:pPr>
-        <w:spacing w:after="160" w:line="259" w:lineRule="auto"/>
-      </w:pPr>
-    </w:p>
-    <w:p>
-      <w:pPr>
-        <w:spacing w:after="160" w:line="259" w:lineRule="auto"/>
-      </w:pPr>
-      <w:r>
-        <w:br w:type="page"/>
-      </w:r>
-    </w:p>
-    <w:p>
-      <w:pPr>
-        <w:pStyle w:val="Titre2"/>
-      </w:pPr>
-      <w:r>
-        <w:lastRenderedPageBreak/>
-        <w:t xml:space="preserve">Uses cases suite au pré-flop - </w:t>
-      </w:r>
-      <w:r>
-        <w:t>Deuxième</w:t>
-      </w:r>
-      <w:r>
-        <w:t xml:space="preserve"> tour (</w:t>
-      </w:r>
-      <w:r>
-        <w:t>F</w:t>
-      </w:r>
-      <w:r>
-        <w:t>lop)</w:t>
-      </w:r>
-    </w:p>
-    <w:p/>
-    <w:p>
-      <w:pPr>
-        <w:rPr>
-          <w:sz w:val="28"/>
-        </w:rPr>
-      </w:pPr>
-      <w:r>
-        <w:rPr>
-          <w:sz w:val="28"/>
-        </w:rPr>
-        <w:t>Dealer</w:t>
+        <w:rPr>
+          <w:sz w:val="28"/>
+        </w:rPr>
+      </w:pPr>
+    </w:p>
+    <w:p>
+      <w:pPr>
+        <w:rPr>
+          <w:sz w:val="28"/>
+        </w:rPr>
+      </w:pPr>
+    </w:p>
+    <w:p>
+      <w:pPr>
+        <w:rPr>
+          <w:sz w:val="28"/>
+        </w:rPr>
+      </w:pPr>
+      <w:r>
+        <w:rPr>
+          <w:sz w:val="28"/>
+        </w:rPr>
+        <w:t>Quatrième</w:t>
+      </w:r>
+      <w:r>
+        <w:rPr>
+          <w:sz w:val="28"/>
+        </w:rPr>
+        <w:t xml:space="preserve"> position jusqu’au dealer </w:t>
       </w:r>
     </w:p>
     <w:tbl>
@@ -1457,25 +1410,17 @@
           </w:tcPr>
           <w:p>
             <w:r>
-              <w:t>L’utilisateur patiente</w:t>
-            </w:r>
-          </w:p>
-        </w:tc>
-        <w:tc>
-          <w:tcPr>
-            <w:tcW w:w="4535" w:type="dxa"/>
-          </w:tcPr>
-          <w:p>
-            <w:r>
-              <w:t xml:space="preserve">Le dealer « Brûle » la carte du dessus et pose 3 cartes retournées sur la table. Ceci même s’il </w:t>
-            </w:r>
-            <w:proofErr w:type="spellStart"/>
-            <w:r>
-              <w:t>c’est</w:t>
-            </w:r>
-            <w:proofErr w:type="spellEnd"/>
-            <w:r>
-              <w:t xml:space="preserve"> couché.</w:t>
+              <w:t>L’utilisateur clique sur le bouton « rejoindre une table »</w:t>
+            </w:r>
+          </w:p>
+        </w:tc>
+        <w:tc>
+          <w:tcPr>
+            <w:tcW w:w="4535" w:type="dxa"/>
+          </w:tcPr>
+          <w:p>
+            <w:r>
+              <w:t>L’utilisateur est placé sur une table et attend qu’il y ait 6 personnes à cette table et que la partie soit terminée pour pouvoir commencer à jouer. Il se retrouve avec 150’000$</w:t>
             </w:r>
           </w:p>
         </w:tc>
@@ -1505,13 +1450,1686 @@
           </w:tcPr>
           <w:p>
             <w:r>
-              <w:t>L’utilisateur distribue 1 carte pour chaque joueur dans le sens des aiguilles d’une montre, en commençant par la gauche, il répète l’opération une deuxième fois. Il joue en dernier, il peut « Se coucher », « Suivre </w:t>
+              <w:t>L’utilisateur reçois les cartes. Il peut « Se coucher », « Suivre », « Relancer » et « Sur-relancer »</w:t>
+            </w:r>
+          </w:p>
+        </w:tc>
+      </w:tr>
+    </w:tbl>
+    <w:p>
+      <w:pPr>
+        <w:spacing w:after="160" w:line="259" w:lineRule="auto"/>
+      </w:pPr>
+      <w:r>
+        <w:br w:type="page"/>
+      </w:r>
+    </w:p>
+    <w:p>
+      <w:pPr>
+        <w:pStyle w:val="Titre2"/>
+      </w:pPr>
+      <w:r>
+        <w:lastRenderedPageBreak/>
+        <w:t>Use case</w:t>
+      </w:r>
+      <w:r>
+        <w:t xml:space="preserve"> suite au pré-flop - </w:t>
+      </w:r>
+      <w:r>
+        <w:t>Deuxième tour (Flop)</w:t>
+      </w:r>
+    </w:p>
+    <w:p/>
+    <w:p>
+      <w:pPr>
+        <w:rPr>
+          <w:sz w:val="28"/>
+        </w:rPr>
+      </w:pPr>
+      <w:r>
+        <w:rPr>
+          <w:sz w:val="28"/>
+        </w:rPr>
+        <w:t>Dealer</w:t>
+      </w:r>
+    </w:p>
+    <w:tbl>
+      <w:tblPr>
+        <w:tblStyle w:val="Grilledutableau"/>
+        <w:tblpPr w:leftFromText="141" w:rightFromText="141" w:vertAnchor="text" w:horzAnchor="margin" w:tblpY="64"/>
+        <w:tblW w:w="0" w:type="auto"/>
+        <w:tblLook w:val="04A0" w:firstRow="1" w:lastRow="0" w:firstColumn="1" w:lastColumn="0" w:noHBand="0" w:noVBand="1"/>
+      </w:tblPr>
+      <w:tblGrid>
+        <w:gridCol w:w="4527"/>
+        <w:gridCol w:w="4535"/>
+      </w:tblGrid>
+      <w:tr>
+        <w:tc>
+          <w:tcPr>
+            <w:tcW w:w="4527" w:type="dxa"/>
+            <w:shd w:val="clear" w:color="auto" w:fill="5B9BD5" w:themeFill="accent1"/>
+          </w:tcPr>
+          <w:p>
+            <w:pPr>
+              <w:jc w:val="center"/>
+              <w:rPr>
+                <w:b/>
+                <w:color w:val="FFFFFF" w:themeColor="background1"/>
+                <w:sz w:val="30"/>
+                <w:szCs w:val="30"/>
+              </w:rPr>
+            </w:pPr>
+            <w:r>
+              <w:rPr>
+                <w:b/>
+                <w:color w:val="FFFFFF" w:themeColor="background1"/>
+                <w:sz w:val="30"/>
+                <w:szCs w:val="30"/>
+              </w:rPr>
+              <w:t>Action</w:t>
+            </w:r>
+          </w:p>
+        </w:tc>
+        <w:tc>
+          <w:tcPr>
+            <w:tcW w:w="4535" w:type="dxa"/>
+            <w:shd w:val="clear" w:color="auto" w:fill="5B9BD5" w:themeFill="accent1"/>
+          </w:tcPr>
+          <w:p>
+            <w:pPr>
+              <w:jc w:val="center"/>
+              <w:rPr>
+                <w:b/>
+                <w:color w:val="FFFFFF" w:themeColor="background1"/>
+                <w:sz w:val="30"/>
+                <w:szCs w:val="30"/>
+              </w:rPr>
+            </w:pPr>
+            <w:r>
+              <w:rPr>
+                <w:b/>
+                <w:color w:val="FFFFFF" w:themeColor="background1"/>
+                <w:sz w:val="30"/>
+                <w:szCs w:val="30"/>
+              </w:rPr>
+              <w:t>Réaction</w:t>
+            </w:r>
+          </w:p>
+        </w:tc>
+      </w:tr>
+      <w:tr>
+        <w:tc>
+          <w:tcPr>
+            <w:tcW w:w="4527" w:type="dxa"/>
+          </w:tcPr>
+          <w:p>
+            <w:r>
+              <w:t>L’utilisateur patiente</w:t>
+            </w:r>
+          </w:p>
+        </w:tc>
+        <w:tc>
+          <w:tcPr>
+            <w:tcW w:w="4535" w:type="dxa"/>
+          </w:tcPr>
+          <w:p>
+            <w:r>
+              <w:t xml:space="preserve">Le dealer « Brûle » la carte du dessus et pose 3 cartes </w:t>
+            </w:r>
+            <w:r>
+              <w:t>face visible</w:t>
+            </w:r>
+            <w:r>
+              <w:t xml:space="preserve"> sur la table</w:t>
+            </w:r>
+            <w:r>
+              <w:t xml:space="preserve"> (distribue le flop)</w:t>
+            </w:r>
+            <w:r>
+              <w:t>, c</w:t>
+            </w:r>
+            <w:r>
+              <w:t xml:space="preserve">eci même s’il </w:t>
+            </w:r>
+            <w:r>
+              <w:t>s’est</w:t>
+            </w:r>
+            <w:r>
+              <w:t xml:space="preserve"> couché</w:t>
+            </w:r>
+            <w:r>
+              <w:t xml:space="preserve"> le tour précédent</w:t>
+            </w:r>
+            <w:r>
+              <w:t>.</w:t>
+            </w:r>
+            <w:r>
+              <w:t xml:space="preserve"> </w:t>
+            </w:r>
+            <w:r>
+              <w:t>Celui qui se trouve à sa gauche sera le premier à jouer</w:t>
+            </w:r>
+          </w:p>
+        </w:tc>
+      </w:tr>
+      <w:tr>
+        <w:tc>
+          <w:tcPr>
+            <w:tcW w:w="4527" w:type="dxa"/>
+          </w:tcPr>
+          <w:p>
+            <w:pPr>
+              <w:pStyle w:val="Listepuces"/>
+              <w:numPr>
+                <w:ilvl w:val="0"/>
+                <w:numId w:val="0"/>
+              </w:numPr>
+              <w:ind w:left="360" w:hanging="360"/>
+            </w:pPr>
+            <w:r>
+              <w:t>L’utilisateur joue son tour</w:t>
+            </w:r>
+          </w:p>
+        </w:tc>
+        <w:tc>
+          <w:tcPr>
+            <w:tcW w:w="4535" w:type="dxa"/>
+          </w:tcPr>
+          <w:p>
+            <w:r>
+              <w:t>Voir use case « jouer un tour »</w:t>
+            </w:r>
+            <w:r>
+              <w:t xml:space="preserve">. La phase de jeu termine </w:t>
+            </w:r>
+            <w:r>
+              <w:t>lorsque les enchères sont terminés</w:t>
+            </w:r>
+          </w:p>
+        </w:tc>
+      </w:tr>
+    </w:tbl>
+    <w:p>
+      <w:pPr>
+        <w:spacing w:after="160" w:line="259" w:lineRule="auto"/>
+      </w:pPr>
+    </w:p>
+    <w:p>
+      <w:pPr>
+        <w:pStyle w:val="Titre2"/>
+      </w:pPr>
+      <w:r>
+        <w:t>Use</w:t>
+      </w:r>
+      <w:r>
+        <w:t xml:space="preserve"> case suite au </w:t>
+      </w:r>
+      <w:r>
+        <w:t>f</w:t>
+      </w:r>
+      <w:r>
+        <w:t xml:space="preserve">lop </w:t>
+      </w:r>
+      <w:r>
+        <w:t>-</w:t>
+      </w:r>
+      <w:r>
+        <w:t xml:space="preserve"> </w:t>
+      </w:r>
+      <w:r>
+        <w:t>Le turn</w:t>
+      </w:r>
+    </w:p>
+    <w:p/>
+    <w:p>
+      <w:pPr>
+        <w:rPr>
+          <w:sz w:val="28"/>
+        </w:rPr>
+      </w:pPr>
+      <w:r>
+        <w:rPr>
+          <w:sz w:val="28"/>
+        </w:rPr>
+        <w:t>Dealer</w:t>
+      </w:r>
+    </w:p>
+    <w:tbl>
+      <w:tblPr>
+        <w:tblStyle w:val="Grilledutableau"/>
+        <w:tblpPr w:leftFromText="141" w:rightFromText="141" w:vertAnchor="text" w:horzAnchor="margin" w:tblpY="64"/>
+        <w:tblW w:w="0" w:type="auto"/>
+        <w:tblLook w:val="04A0" w:firstRow="1" w:lastRow="0" w:firstColumn="1" w:lastColumn="0" w:noHBand="0" w:noVBand="1"/>
+      </w:tblPr>
+      <w:tblGrid>
+        <w:gridCol w:w="4527"/>
+        <w:gridCol w:w="4535"/>
+      </w:tblGrid>
+      <w:tr>
+        <w:tc>
+          <w:tcPr>
+            <w:tcW w:w="4527" w:type="dxa"/>
+            <w:shd w:val="clear" w:color="auto" w:fill="5B9BD5" w:themeFill="accent1"/>
+          </w:tcPr>
+          <w:p>
+            <w:pPr>
+              <w:jc w:val="center"/>
+              <w:rPr>
+                <w:b/>
+                <w:color w:val="FFFFFF" w:themeColor="background1"/>
+                <w:sz w:val="30"/>
+                <w:szCs w:val="30"/>
+              </w:rPr>
+            </w:pPr>
+            <w:r>
+              <w:rPr>
+                <w:b/>
+                <w:color w:val="FFFFFF" w:themeColor="background1"/>
+                <w:sz w:val="30"/>
+                <w:szCs w:val="30"/>
+              </w:rPr>
+              <w:t>Action</w:t>
+            </w:r>
+          </w:p>
+        </w:tc>
+        <w:tc>
+          <w:tcPr>
+            <w:tcW w:w="4535" w:type="dxa"/>
+            <w:shd w:val="clear" w:color="auto" w:fill="5B9BD5" w:themeFill="accent1"/>
+          </w:tcPr>
+          <w:p>
+            <w:pPr>
+              <w:jc w:val="center"/>
+              <w:rPr>
+                <w:b/>
+                <w:color w:val="FFFFFF" w:themeColor="background1"/>
+                <w:sz w:val="30"/>
+                <w:szCs w:val="30"/>
+              </w:rPr>
+            </w:pPr>
+            <w:r>
+              <w:rPr>
+                <w:b/>
+                <w:color w:val="FFFFFF" w:themeColor="background1"/>
+                <w:sz w:val="30"/>
+                <w:szCs w:val="30"/>
+              </w:rPr>
+              <w:t>Réaction</w:t>
+            </w:r>
+          </w:p>
+        </w:tc>
+      </w:tr>
+      <w:tr>
+        <w:tc>
+          <w:tcPr>
+            <w:tcW w:w="4527" w:type="dxa"/>
+          </w:tcPr>
+          <w:p>
+            <w:r>
+              <w:t>L’utilisateur patiente</w:t>
+            </w:r>
+          </w:p>
+        </w:tc>
+        <w:tc>
+          <w:tcPr>
+            <w:tcW w:w="4535" w:type="dxa"/>
+          </w:tcPr>
+          <w:p>
+            <w:r>
+              <w:t xml:space="preserve">Le dealer « Brûle » </w:t>
+            </w:r>
+            <w:r>
+              <w:t>une carte puis pose une carte face visible sur la table</w:t>
+            </w:r>
+            <w:r>
+              <w:t xml:space="preserve">. </w:t>
+            </w:r>
+            <w:r>
+              <w:t xml:space="preserve">Celui qui se trouve à sa gauche sera le </w:t>
+            </w:r>
+            <w:r>
+              <w:t>p</w:t>
+            </w:r>
+            <w:r>
+              <w:t>remier à jouer</w:t>
+            </w:r>
+          </w:p>
+        </w:tc>
+      </w:tr>
+      <w:tr>
+        <w:tc>
+          <w:tcPr>
+            <w:tcW w:w="4527" w:type="dxa"/>
+          </w:tcPr>
+          <w:p>
+            <w:pPr>
+              <w:pStyle w:val="Listepuces"/>
+              <w:numPr>
+                <w:ilvl w:val="0"/>
+                <w:numId w:val="0"/>
+              </w:numPr>
+              <w:ind w:left="360" w:hanging="360"/>
+            </w:pPr>
+            <w:r>
+              <w:t>L’utilisateur joue son tour</w:t>
+            </w:r>
+          </w:p>
+        </w:tc>
+        <w:tc>
+          <w:tcPr>
+            <w:tcW w:w="4535" w:type="dxa"/>
+          </w:tcPr>
+          <w:p>
+            <w:r>
+              <w:t>Voir use case « jouer un tour »</w:t>
+            </w:r>
+            <w:r>
+              <w:t>. L</w:t>
+            </w:r>
+            <w:r>
+              <w:t>orsque les enchères sont terminés</w:t>
+            </w:r>
+          </w:p>
+        </w:tc>
+      </w:tr>
+    </w:tbl>
+    <w:p>
+      <w:pPr>
+        <w:spacing w:after="160" w:line="259" w:lineRule="auto"/>
+      </w:pPr>
+    </w:p>
+    <w:p>
+      <w:pPr>
+        <w:pStyle w:val="Titre2"/>
+      </w:pPr>
+      <w:r>
+        <w:t>Use</w:t>
+      </w:r>
+      <w:r>
+        <w:t>s</w:t>
+      </w:r>
+      <w:r>
+        <w:t xml:space="preserve"> case</w:t>
+      </w:r>
+      <w:r>
+        <w:t>s</w:t>
+      </w:r>
+      <w:r>
+        <w:t xml:space="preserve"> suite au </w:t>
+      </w:r>
+      <w:r>
+        <w:t>turn</w:t>
+      </w:r>
+      <w:r>
+        <w:t xml:space="preserve"> </w:t>
+      </w:r>
+      <w:r>
+        <w:t xml:space="preserve">- Le </w:t>
+      </w:r>
+      <w:r>
+        <w:t>river</w:t>
+      </w:r>
+    </w:p>
+    <w:p/>
+    <w:p>
+      <w:pPr>
+        <w:rPr>
+          <w:sz w:val="28"/>
+        </w:rPr>
+      </w:pPr>
+      <w:r>
+        <w:rPr>
+          <w:sz w:val="28"/>
+        </w:rPr>
+        <w:t>Dealer</w:t>
+      </w:r>
+    </w:p>
+    <w:tbl>
+      <w:tblPr>
+        <w:tblStyle w:val="Grilledutableau"/>
+        <w:tblpPr w:leftFromText="141" w:rightFromText="141" w:vertAnchor="text" w:horzAnchor="margin" w:tblpY="64"/>
+        <w:tblW w:w="0" w:type="auto"/>
+        <w:tblLook w:val="04A0" w:firstRow="1" w:lastRow="0" w:firstColumn="1" w:lastColumn="0" w:noHBand="0" w:noVBand="1"/>
+      </w:tblPr>
+      <w:tblGrid>
+        <w:gridCol w:w="4527"/>
+        <w:gridCol w:w="4535"/>
+      </w:tblGrid>
+      <w:tr>
+        <w:tc>
+          <w:tcPr>
+            <w:tcW w:w="4527" w:type="dxa"/>
+            <w:shd w:val="clear" w:color="auto" w:fill="5B9BD5" w:themeFill="accent1"/>
+          </w:tcPr>
+          <w:p>
+            <w:pPr>
+              <w:jc w:val="center"/>
+              <w:rPr>
+                <w:b/>
+                <w:color w:val="FFFFFF" w:themeColor="background1"/>
+                <w:sz w:val="30"/>
+                <w:szCs w:val="30"/>
+              </w:rPr>
+            </w:pPr>
+            <w:r>
+              <w:rPr>
+                <w:b/>
+                <w:color w:val="FFFFFF" w:themeColor="background1"/>
+                <w:sz w:val="30"/>
+                <w:szCs w:val="30"/>
+              </w:rPr>
+              <w:t>Action</w:t>
+            </w:r>
+          </w:p>
+        </w:tc>
+        <w:tc>
+          <w:tcPr>
+            <w:tcW w:w="4535" w:type="dxa"/>
+            <w:shd w:val="clear" w:color="auto" w:fill="5B9BD5" w:themeFill="accent1"/>
+          </w:tcPr>
+          <w:p>
+            <w:pPr>
+              <w:jc w:val="center"/>
+              <w:rPr>
+                <w:b/>
+                <w:color w:val="FFFFFF" w:themeColor="background1"/>
+                <w:sz w:val="30"/>
+                <w:szCs w:val="30"/>
+              </w:rPr>
+            </w:pPr>
+            <w:r>
+              <w:rPr>
+                <w:b/>
+                <w:color w:val="FFFFFF" w:themeColor="background1"/>
+                <w:sz w:val="30"/>
+                <w:szCs w:val="30"/>
+              </w:rPr>
+              <w:t>Réaction</w:t>
+            </w:r>
+          </w:p>
+        </w:tc>
+      </w:tr>
+      <w:tr>
+        <w:tc>
+          <w:tcPr>
+            <w:tcW w:w="4527" w:type="dxa"/>
+          </w:tcPr>
+          <w:p>
+            <w:r>
+              <w:t>L’utilisateur patiente</w:t>
+            </w:r>
+          </w:p>
+        </w:tc>
+        <w:tc>
+          <w:tcPr>
+            <w:tcW w:w="4535" w:type="dxa"/>
+          </w:tcPr>
+          <w:p>
+            <w:r>
+              <w:t xml:space="preserve">Le dealer « Brûle » une carte puis pose une carte face visible sur la table. </w:t>
+            </w:r>
+            <w:r>
+              <w:t>Celui qui se trouve à sa gauche sera le premier à jouer</w:t>
+            </w:r>
+          </w:p>
+        </w:tc>
+      </w:tr>
+      <w:tr>
+        <w:tc>
+          <w:tcPr>
+            <w:tcW w:w="4527" w:type="dxa"/>
+          </w:tcPr>
+          <w:p>
+            <w:pPr>
+              <w:pStyle w:val="Listepuces"/>
+              <w:numPr>
+                <w:ilvl w:val="0"/>
+                <w:numId w:val="0"/>
+              </w:numPr>
+              <w:ind w:left="360" w:hanging="360"/>
+            </w:pPr>
+            <w:r>
+              <w:t>L’utilisateur joue son tour</w:t>
+            </w:r>
+          </w:p>
+        </w:tc>
+        <w:tc>
+          <w:tcPr>
+            <w:tcW w:w="4535" w:type="dxa"/>
+          </w:tcPr>
+          <w:p>
+            <w:r>
+              <w:t xml:space="preserve">Voir use case « jouer un tour ». </w:t>
+            </w:r>
+            <w:r>
+              <w:t>L</w:t>
+            </w:r>
+            <w:r>
+              <w:t xml:space="preserve">orsque les enchères sont </w:t>
+            </w:r>
+            <w:r>
+              <w:t>terminées. A la fin de la partie, le dealer refile le jeton dealer au joueur à sa gauche</w:t>
+            </w:r>
+          </w:p>
+        </w:tc>
+      </w:tr>
+    </w:tbl>
+    <w:p>
+      <w:pPr>
+        <w:spacing w:after="160" w:line="259" w:lineRule="auto"/>
+      </w:pPr>
+    </w:p>
+    <w:p>
+      <w:pPr>
+        <w:rPr>
+          <w:sz w:val="28"/>
+        </w:rPr>
+      </w:pPr>
+      <w:r>
+        <w:rPr>
+          <w:sz w:val="28"/>
+        </w:rPr>
+        <w:t>Fin de partie</w:t>
+      </w:r>
+    </w:p>
+    <w:tbl>
+      <w:tblPr>
+        <w:tblStyle w:val="Grilledutableau"/>
+        <w:tblpPr w:leftFromText="141" w:rightFromText="141" w:vertAnchor="text" w:horzAnchor="margin" w:tblpY="64"/>
+        <w:tblW w:w="0" w:type="auto"/>
+        <w:tblLook w:val="04A0" w:firstRow="1" w:lastRow="0" w:firstColumn="1" w:lastColumn="0" w:noHBand="0" w:noVBand="1"/>
+      </w:tblPr>
+      <w:tblGrid>
+        <w:gridCol w:w="4527"/>
+        <w:gridCol w:w="4535"/>
+      </w:tblGrid>
+      <w:tr>
+        <w:tc>
+          <w:tcPr>
+            <w:tcW w:w="4527" w:type="dxa"/>
+            <w:shd w:val="clear" w:color="auto" w:fill="5B9BD5" w:themeFill="accent1"/>
+          </w:tcPr>
+          <w:p>
+            <w:pPr>
+              <w:jc w:val="center"/>
+              <w:rPr>
+                <w:b/>
+                <w:color w:val="FFFFFF" w:themeColor="background1"/>
+                <w:sz w:val="30"/>
+                <w:szCs w:val="30"/>
+              </w:rPr>
+            </w:pPr>
+            <w:r>
+              <w:rPr>
+                <w:b/>
+                <w:color w:val="FFFFFF" w:themeColor="background1"/>
+                <w:sz w:val="30"/>
+                <w:szCs w:val="30"/>
+              </w:rPr>
+              <w:t>Action</w:t>
+            </w:r>
+          </w:p>
+        </w:tc>
+        <w:tc>
+          <w:tcPr>
+            <w:tcW w:w="4535" w:type="dxa"/>
+            <w:shd w:val="clear" w:color="auto" w:fill="5B9BD5" w:themeFill="accent1"/>
+          </w:tcPr>
+          <w:p>
+            <w:pPr>
+              <w:jc w:val="center"/>
+              <w:rPr>
+                <w:b/>
+                <w:color w:val="FFFFFF" w:themeColor="background1"/>
+                <w:sz w:val="30"/>
+                <w:szCs w:val="30"/>
+              </w:rPr>
+            </w:pPr>
+            <w:r>
+              <w:rPr>
+                <w:b/>
+                <w:color w:val="FFFFFF" w:themeColor="background1"/>
+                <w:sz w:val="30"/>
+                <w:szCs w:val="30"/>
+              </w:rPr>
+              <w:t>Réaction</w:t>
+            </w:r>
+          </w:p>
+        </w:tc>
+      </w:tr>
+      <w:tr>
+        <w:tc>
+          <w:tcPr>
+            <w:tcW w:w="4527" w:type="dxa"/>
+          </w:tcPr>
+          <w:p>
+            <w:r>
+              <w:t>Les joueurs retournent leurs cartes</w:t>
+            </w:r>
+          </w:p>
+        </w:tc>
+        <w:tc>
+          <w:tcPr>
+            <w:tcW w:w="4535" w:type="dxa"/>
+          </w:tcPr>
+          <w:p>
+            <w:r>
+              <w:t xml:space="preserve">Celui qui </w:t>
+            </w:r>
+            <w:r>
+              <w:t>a la combinaison de cartes la plus puissante reçoit l’argent et une nouvelle partie commence</w:t>
+            </w:r>
+          </w:p>
+        </w:tc>
+      </w:tr>
+    </w:tbl>
+    <w:p>
+      <w:pPr>
+        <w:spacing w:after="160" w:line="259" w:lineRule="auto"/>
+      </w:pPr>
+      <w:r>
+        <w:br w:type="page"/>
+      </w:r>
+    </w:p>
+    <w:p>
+      <w:pPr>
+        <w:pStyle w:val="Titre2"/>
+      </w:pPr>
+      <w:r>
+        <w:lastRenderedPageBreak/>
+        <w:t xml:space="preserve">Uses cases </w:t>
+      </w:r>
+      <w:r>
+        <w:t>jouer un tour</w:t>
+      </w:r>
+    </w:p>
+    <w:p/>
+    <w:p>
+      <w:pPr>
+        <w:rPr>
+          <w:sz w:val="28"/>
+        </w:rPr>
+      </w:pPr>
+      <w:r>
+        <w:rPr>
+          <w:sz w:val="28"/>
+        </w:rPr>
+        <w:t>Suivre/Parole</w:t>
+      </w:r>
+    </w:p>
+    <w:tbl>
+      <w:tblPr>
+        <w:tblStyle w:val="Grilledutableau"/>
+        <w:tblpPr w:leftFromText="141" w:rightFromText="141" w:vertAnchor="text" w:horzAnchor="margin" w:tblpY="64"/>
+        <w:tblW w:w="0" w:type="auto"/>
+        <w:tblLook w:val="04A0" w:firstRow="1" w:lastRow="0" w:firstColumn="1" w:lastColumn="0" w:noHBand="0" w:noVBand="1"/>
+      </w:tblPr>
+      <w:tblGrid>
+        <w:gridCol w:w="4527"/>
+        <w:gridCol w:w="4535"/>
+      </w:tblGrid>
+      <w:tr>
+        <w:tc>
+          <w:tcPr>
+            <w:tcW w:w="4527" w:type="dxa"/>
+            <w:shd w:val="clear" w:color="auto" w:fill="5B9BD5" w:themeFill="accent1"/>
+          </w:tcPr>
+          <w:p>
+            <w:pPr>
+              <w:jc w:val="center"/>
+              <w:rPr>
+                <w:b/>
+                <w:color w:val="FFFFFF" w:themeColor="background1"/>
+                <w:sz w:val="30"/>
+                <w:szCs w:val="30"/>
+              </w:rPr>
+            </w:pPr>
+            <w:r>
+              <w:rPr>
+                <w:b/>
+                <w:color w:val="FFFFFF" w:themeColor="background1"/>
+                <w:sz w:val="30"/>
+                <w:szCs w:val="30"/>
+              </w:rPr>
+              <w:t>Action</w:t>
+            </w:r>
+          </w:p>
+        </w:tc>
+        <w:tc>
+          <w:tcPr>
+            <w:tcW w:w="4535" w:type="dxa"/>
+            <w:shd w:val="clear" w:color="auto" w:fill="5B9BD5" w:themeFill="accent1"/>
+          </w:tcPr>
+          <w:p>
+            <w:pPr>
+              <w:jc w:val="center"/>
+              <w:rPr>
+                <w:b/>
+                <w:color w:val="FFFFFF" w:themeColor="background1"/>
+                <w:sz w:val="30"/>
+                <w:szCs w:val="30"/>
+              </w:rPr>
+            </w:pPr>
+            <w:r>
+              <w:rPr>
+                <w:b/>
+                <w:color w:val="FFFFFF" w:themeColor="background1"/>
+                <w:sz w:val="30"/>
+                <w:szCs w:val="30"/>
+              </w:rPr>
+              <w:t>Réaction</w:t>
+            </w:r>
+          </w:p>
+        </w:tc>
+      </w:tr>
+      <w:tr>
+        <w:tc>
+          <w:tcPr>
+            <w:tcW w:w="4527" w:type="dxa"/>
+          </w:tcPr>
+          <w:p>
+            <w:r>
+              <w:t>Le joueur suit s’il n’a pas miser autant que les autres joueurs, parole s’il a miser autant que les autres joueurs</w:t>
+            </w:r>
+          </w:p>
+        </w:tc>
+        <w:tc>
+          <w:tcPr>
+            <w:tcW w:w="4535" w:type="dxa"/>
+          </w:tcPr>
+          <w:p>
+            <w:r>
+              <w:t>Si le joueur à suivi, il va débourser l’argent nécessaires pour arriver à la somme misée par le joueur précédent, s’il n’a pas assez d’argent, il fait un tapis. Si le joueur fait une « Parole » il va rester en jeu sans débourser d’argent</w:t>
+            </w:r>
+          </w:p>
+        </w:tc>
+      </w:tr>
+    </w:tbl>
+    <w:p>
+      <w:pPr>
+        <w:spacing w:after="160" w:line="259" w:lineRule="auto"/>
+      </w:pPr>
+    </w:p>
+    <w:p>
+      <w:pPr>
+        <w:rPr>
+          <w:sz w:val="28"/>
+        </w:rPr>
+      </w:pPr>
+      <w:r>
+        <w:rPr>
+          <w:sz w:val="28"/>
+        </w:rPr>
+        <w:t>Relancer</w:t>
+      </w:r>
+      <w:r>
+        <w:rPr>
+          <w:sz w:val="28"/>
+        </w:rPr>
+        <w:t>/Miser</w:t>
+      </w:r>
+    </w:p>
+    <w:tbl>
+      <w:tblPr>
+        <w:tblStyle w:val="Grilledutableau"/>
+        <w:tblpPr w:leftFromText="141" w:rightFromText="141" w:vertAnchor="text" w:horzAnchor="margin" w:tblpY="64"/>
+        <w:tblW w:w="0" w:type="auto"/>
+        <w:tblLook w:val="04A0" w:firstRow="1" w:lastRow="0" w:firstColumn="1" w:lastColumn="0" w:noHBand="0" w:noVBand="1"/>
+      </w:tblPr>
+      <w:tblGrid>
+        <w:gridCol w:w="4527"/>
+        <w:gridCol w:w="4535"/>
+      </w:tblGrid>
+      <w:tr>
+        <w:tc>
+          <w:tcPr>
+            <w:tcW w:w="4527" w:type="dxa"/>
+            <w:shd w:val="clear" w:color="auto" w:fill="5B9BD5" w:themeFill="accent1"/>
+          </w:tcPr>
+          <w:p>
+            <w:pPr>
+              <w:jc w:val="center"/>
+              <w:rPr>
+                <w:b/>
+                <w:color w:val="FFFFFF" w:themeColor="background1"/>
+                <w:sz w:val="30"/>
+                <w:szCs w:val="30"/>
+              </w:rPr>
+            </w:pPr>
+            <w:r>
+              <w:rPr>
+                <w:b/>
+                <w:color w:val="FFFFFF" w:themeColor="background1"/>
+                <w:sz w:val="30"/>
+                <w:szCs w:val="30"/>
+              </w:rPr>
+              <w:t>Action</w:t>
+            </w:r>
+          </w:p>
+        </w:tc>
+        <w:tc>
+          <w:tcPr>
+            <w:tcW w:w="4535" w:type="dxa"/>
+            <w:shd w:val="clear" w:color="auto" w:fill="5B9BD5" w:themeFill="accent1"/>
+          </w:tcPr>
+          <w:p>
+            <w:pPr>
+              <w:jc w:val="center"/>
+              <w:rPr>
+                <w:b/>
+                <w:color w:val="FFFFFF" w:themeColor="background1"/>
+                <w:sz w:val="30"/>
+                <w:szCs w:val="30"/>
+              </w:rPr>
+            </w:pPr>
+            <w:r>
+              <w:rPr>
+                <w:b/>
+                <w:color w:val="FFFFFF" w:themeColor="background1"/>
+                <w:sz w:val="30"/>
+                <w:szCs w:val="30"/>
+              </w:rPr>
+              <w:t>Réaction</w:t>
+            </w:r>
+          </w:p>
+        </w:tc>
+      </w:tr>
+      <w:tr>
+        <w:tc>
+          <w:tcPr>
+            <w:tcW w:w="4527" w:type="dxa"/>
+          </w:tcPr>
+          <w:p>
+            <w:r>
+              <w:t>Lors d’un premier tour le joueur « Mise » par la suite il « Relance »</w:t>
+            </w:r>
+          </w:p>
+        </w:tc>
+        <w:tc>
+          <w:tcPr>
+            <w:tcW w:w="4535" w:type="dxa"/>
+          </w:tcPr>
+          <w:p>
+            <w:r>
+              <w:t>Le joueur définit la somme qu’il veut mettre en jeu, celle-ci doit être au minimum égale au « Big Blind » et supérieure au joueur précédent</w:t>
+            </w:r>
+          </w:p>
+        </w:tc>
+      </w:tr>
+    </w:tbl>
+    <w:p>
+      <w:pPr>
+        <w:spacing w:after="160" w:line="259" w:lineRule="auto"/>
+      </w:pPr>
+    </w:p>
+    <w:p>
+      <w:pPr>
+        <w:rPr>
+          <w:sz w:val="28"/>
+        </w:rPr>
+      </w:pPr>
+      <w:r>
+        <w:rPr>
+          <w:sz w:val="28"/>
+        </w:rPr>
+        <w:t>Tapis</w:t>
+      </w:r>
+    </w:p>
+    <w:tbl>
+      <w:tblPr>
+        <w:tblStyle w:val="Grilledutableau"/>
+        <w:tblpPr w:leftFromText="141" w:rightFromText="141" w:vertAnchor="text" w:horzAnchor="margin" w:tblpY="64"/>
+        <w:tblW w:w="0" w:type="auto"/>
+        <w:tblLook w:val="04A0" w:firstRow="1" w:lastRow="0" w:firstColumn="1" w:lastColumn="0" w:noHBand="0" w:noVBand="1"/>
+      </w:tblPr>
+      <w:tblGrid>
+        <w:gridCol w:w="4527"/>
+        <w:gridCol w:w="4535"/>
+      </w:tblGrid>
+      <w:tr>
+        <w:tc>
+          <w:tcPr>
+            <w:tcW w:w="4527" w:type="dxa"/>
+            <w:shd w:val="clear" w:color="auto" w:fill="5B9BD5" w:themeFill="accent1"/>
+          </w:tcPr>
+          <w:p>
+            <w:pPr>
+              <w:jc w:val="center"/>
+              <w:rPr>
+                <w:b/>
+                <w:color w:val="FFFFFF" w:themeColor="background1"/>
+                <w:sz w:val="30"/>
+                <w:szCs w:val="30"/>
+              </w:rPr>
+            </w:pPr>
+            <w:r>
+              <w:rPr>
+                <w:b/>
+                <w:color w:val="FFFFFF" w:themeColor="background1"/>
+                <w:sz w:val="30"/>
+                <w:szCs w:val="30"/>
+              </w:rPr>
+              <w:t>Action</w:t>
+            </w:r>
+          </w:p>
+        </w:tc>
+        <w:tc>
+          <w:tcPr>
+            <w:tcW w:w="4535" w:type="dxa"/>
+            <w:shd w:val="clear" w:color="auto" w:fill="5B9BD5" w:themeFill="accent1"/>
+          </w:tcPr>
+          <w:p>
+            <w:pPr>
+              <w:jc w:val="center"/>
+              <w:rPr>
+                <w:b/>
+                <w:color w:val="FFFFFF" w:themeColor="background1"/>
+                <w:sz w:val="30"/>
+                <w:szCs w:val="30"/>
+              </w:rPr>
+            </w:pPr>
+            <w:r>
+              <w:rPr>
+                <w:b/>
+                <w:color w:val="FFFFFF" w:themeColor="background1"/>
+                <w:sz w:val="30"/>
+                <w:szCs w:val="30"/>
+              </w:rPr>
+              <w:t>Réaction</w:t>
+            </w:r>
+          </w:p>
+        </w:tc>
+      </w:tr>
+      <w:tr>
+        <w:tc>
+          <w:tcPr>
+            <w:tcW w:w="4527" w:type="dxa"/>
+          </w:tcPr>
+          <w:p>
+            <w:r>
+              <w:t>Le joueur fait un tapis</w:t>
+            </w:r>
+          </w:p>
+        </w:tc>
+        <w:tc>
+          <w:tcPr>
+            <w:tcW w:w="4535" w:type="dxa"/>
+          </w:tcPr>
+          <w:p>
+            <w:r>
+              <w:t>Le joueur ose tout son argent sur la table, et attend que les cartes soient retournées</w:t>
+            </w:r>
+          </w:p>
+        </w:tc>
+      </w:tr>
+    </w:tbl>
+    <w:p>
+      <w:pPr>
+        <w:spacing w:after="160" w:line="259" w:lineRule="auto"/>
+      </w:pPr>
+    </w:p>
+    <w:p>
+      <w:pPr>
+        <w:rPr>
+          <w:sz w:val="28"/>
+        </w:rPr>
+      </w:pPr>
+      <w:r>
+        <w:rPr>
+          <w:sz w:val="28"/>
+        </w:rPr>
+        <w:t>Se coucher</w:t>
+      </w:r>
+    </w:p>
+    <w:tbl>
+      <w:tblPr>
+        <w:tblStyle w:val="Grilledutableau"/>
+        <w:tblpPr w:leftFromText="141" w:rightFromText="141" w:vertAnchor="text" w:horzAnchor="margin" w:tblpY="64"/>
+        <w:tblW w:w="0" w:type="auto"/>
+        <w:tblLook w:val="04A0" w:firstRow="1" w:lastRow="0" w:firstColumn="1" w:lastColumn="0" w:noHBand="0" w:noVBand="1"/>
+      </w:tblPr>
+      <w:tblGrid>
+        <w:gridCol w:w="4527"/>
+        <w:gridCol w:w="4535"/>
+      </w:tblGrid>
+      <w:tr>
+        <w:tc>
+          <w:tcPr>
+            <w:tcW w:w="4527" w:type="dxa"/>
+            <w:shd w:val="clear" w:color="auto" w:fill="5B9BD5" w:themeFill="accent1"/>
+          </w:tcPr>
+          <w:p>
+            <w:pPr>
+              <w:jc w:val="center"/>
+              <w:rPr>
+                <w:b/>
+                <w:color w:val="FFFFFF" w:themeColor="background1"/>
+                <w:sz w:val="30"/>
+                <w:szCs w:val="30"/>
+              </w:rPr>
+            </w:pPr>
+            <w:r>
+              <w:rPr>
+                <w:b/>
+                <w:color w:val="FFFFFF" w:themeColor="background1"/>
+                <w:sz w:val="30"/>
+                <w:szCs w:val="30"/>
+              </w:rPr>
+              <w:t>Action</w:t>
+            </w:r>
+          </w:p>
+        </w:tc>
+        <w:tc>
+          <w:tcPr>
+            <w:tcW w:w="4535" w:type="dxa"/>
+            <w:shd w:val="clear" w:color="auto" w:fill="5B9BD5" w:themeFill="accent1"/>
+          </w:tcPr>
+          <w:p>
+            <w:pPr>
+              <w:jc w:val="center"/>
+              <w:rPr>
+                <w:b/>
+                <w:color w:val="FFFFFF" w:themeColor="background1"/>
+                <w:sz w:val="30"/>
+                <w:szCs w:val="30"/>
+              </w:rPr>
+            </w:pPr>
+            <w:r>
+              <w:rPr>
+                <w:b/>
+                <w:color w:val="FFFFFF" w:themeColor="background1"/>
+                <w:sz w:val="30"/>
+                <w:szCs w:val="30"/>
+              </w:rPr>
+              <w:t>Réaction</w:t>
+            </w:r>
+          </w:p>
+        </w:tc>
+      </w:tr>
+      <w:tr>
+        <w:tc>
+          <w:tcPr>
+            <w:tcW w:w="4527" w:type="dxa"/>
+          </w:tcPr>
+          <w:p>
+            <w:r>
+              <w:t>Le joueur se couche</w:t>
+            </w:r>
+          </w:p>
+        </w:tc>
+        <w:tc>
+          <w:tcPr>
+            <w:tcW w:w="4535" w:type="dxa"/>
+          </w:tcPr>
+          <w:p>
+            <w:r>
+              <w:t>L’argent qu’il a mis sur le table est perdu, il donne ces cartes et attend le tour suivant</w:t>
+            </w:r>
+          </w:p>
+        </w:tc>
+      </w:tr>
+    </w:tbl>
+    <w:p>
+      <w:pPr>
+        <w:spacing w:after="160" w:line="259" w:lineRule="auto"/>
+      </w:pPr>
+    </w:p>
+    <w:p>
+      <w:pPr>
+        <w:spacing w:after="160" w:line="259" w:lineRule="auto"/>
+      </w:pPr>
+    </w:p>
+    <w:p>
+      <w:pPr>
+        <w:spacing w:after="160" w:line="259" w:lineRule="auto"/>
+      </w:pPr>
+      <w:r>
+        <w:br w:type="page"/>
+      </w:r>
+    </w:p>
+    <w:p>
+      <w:pPr>
+        <w:pStyle w:val="Titre2"/>
+      </w:pPr>
+      <w:r>
+        <w:lastRenderedPageBreak/>
+        <w:t xml:space="preserve">Uses </w:t>
+      </w:r>
+      <w:r>
+        <w:t>cases déroulement de la partie</w:t>
+      </w:r>
+    </w:p>
+    <w:p/>
+    <w:p>
+      <w:pPr>
+        <w:rPr>
+          <w:sz w:val="28"/>
+        </w:rPr>
+      </w:pPr>
+      <w:r>
+        <w:rPr>
+          <w:sz w:val="28"/>
+        </w:rPr>
+        <w:t>Augmentation du « Big Blind »</w:t>
+      </w:r>
+    </w:p>
+    <w:tbl>
+      <w:tblPr>
+        <w:tblStyle w:val="Grilledutableau"/>
+        <w:tblpPr w:leftFromText="141" w:rightFromText="141" w:vertAnchor="text" w:horzAnchor="margin" w:tblpY="64"/>
+        <w:tblW w:w="0" w:type="auto"/>
+        <w:tblLook w:val="04A0" w:firstRow="1" w:lastRow="0" w:firstColumn="1" w:lastColumn="0" w:noHBand="0" w:noVBand="1"/>
+      </w:tblPr>
+      <w:tblGrid>
+        <w:gridCol w:w="4527"/>
+        <w:gridCol w:w="4535"/>
+      </w:tblGrid>
+      <w:tr>
+        <w:tc>
+          <w:tcPr>
+            <w:tcW w:w="4527" w:type="dxa"/>
+            <w:shd w:val="clear" w:color="auto" w:fill="5B9BD5" w:themeFill="accent1"/>
+          </w:tcPr>
+          <w:p>
+            <w:pPr>
+              <w:jc w:val="center"/>
+              <w:rPr>
+                <w:b/>
+                <w:color w:val="FFFFFF" w:themeColor="background1"/>
+                <w:sz w:val="30"/>
+                <w:szCs w:val="30"/>
+              </w:rPr>
+            </w:pPr>
+            <w:r>
+              <w:rPr>
+                <w:b/>
+                <w:color w:val="FFFFFF" w:themeColor="background1"/>
+                <w:sz w:val="30"/>
+                <w:szCs w:val="30"/>
+              </w:rPr>
+              <w:t>Action</w:t>
+            </w:r>
+          </w:p>
+        </w:tc>
+        <w:tc>
+          <w:tcPr>
+            <w:tcW w:w="4535" w:type="dxa"/>
+            <w:shd w:val="clear" w:color="auto" w:fill="5B9BD5" w:themeFill="accent1"/>
+          </w:tcPr>
+          <w:p>
+            <w:pPr>
+              <w:jc w:val="center"/>
+              <w:rPr>
+                <w:b/>
+                <w:color w:val="FFFFFF" w:themeColor="background1"/>
+                <w:sz w:val="30"/>
+                <w:szCs w:val="30"/>
+              </w:rPr>
+            </w:pPr>
+            <w:r>
+              <w:rPr>
+                <w:b/>
+                <w:color w:val="FFFFFF" w:themeColor="background1"/>
+                <w:sz w:val="30"/>
+                <w:szCs w:val="30"/>
+              </w:rPr>
+              <w:t>Réaction</w:t>
+            </w:r>
+          </w:p>
+        </w:tc>
+      </w:tr>
+      <w:tr>
+        <w:tc>
+          <w:tcPr>
+            <w:tcW w:w="4527" w:type="dxa"/>
+          </w:tcPr>
+          <w:p>
+            <w:r>
+              <w:t>5 minutes de jeux écoulées</w:t>
+            </w:r>
+          </w:p>
+        </w:tc>
+        <w:tc>
+          <w:tcPr>
+            <w:tcW w:w="4535" w:type="dxa"/>
+          </w:tcPr>
+          <w:p>
+            <w:r>
+              <w:t>Le Big Blind est augmenté de 3’000 (3'000 ; 6'000 ; 9'000 ; 12'000 ; etc..)</w:t>
+            </w:r>
+          </w:p>
+        </w:tc>
+      </w:tr>
+    </w:tbl>
+    <w:p>
+      <w:pPr>
+        <w:spacing w:after="160" w:line="259" w:lineRule="auto"/>
+      </w:pPr>
+    </w:p>
+    <w:p>
+      <w:pPr>
+        <w:rPr>
+          <w:sz w:val="28"/>
+        </w:rPr>
+      </w:pPr>
+      <w:r>
+        <w:rPr>
+          <w:sz w:val="28"/>
+        </w:rPr>
+        <w:t>Plus d’argent</w:t>
+      </w:r>
+    </w:p>
+    <w:tbl>
+      <w:tblPr>
+        <w:tblStyle w:val="Grilledutableau"/>
+        <w:tblpPr w:leftFromText="141" w:rightFromText="141" w:vertAnchor="text" w:horzAnchor="margin" w:tblpY="64"/>
+        <w:tblW w:w="0" w:type="auto"/>
+        <w:tblLook w:val="04A0" w:firstRow="1" w:lastRow="0" w:firstColumn="1" w:lastColumn="0" w:noHBand="0" w:noVBand="1"/>
+      </w:tblPr>
+      <w:tblGrid>
+        <w:gridCol w:w="4527"/>
+        <w:gridCol w:w="4535"/>
+      </w:tblGrid>
+      <w:tr>
+        <w:tc>
+          <w:tcPr>
+            <w:tcW w:w="4527" w:type="dxa"/>
+            <w:shd w:val="clear" w:color="auto" w:fill="5B9BD5" w:themeFill="accent1"/>
+          </w:tcPr>
+          <w:p>
+            <w:pPr>
+              <w:jc w:val="center"/>
+              <w:rPr>
+                <w:b/>
+                <w:color w:val="FFFFFF" w:themeColor="background1"/>
+                <w:sz w:val="30"/>
+                <w:szCs w:val="30"/>
+              </w:rPr>
+            </w:pPr>
+            <w:r>
+              <w:rPr>
+                <w:b/>
+                <w:color w:val="FFFFFF" w:themeColor="background1"/>
+                <w:sz w:val="30"/>
+                <w:szCs w:val="30"/>
+              </w:rPr>
+              <w:t>Action</w:t>
+            </w:r>
+          </w:p>
+        </w:tc>
+        <w:tc>
+          <w:tcPr>
+            <w:tcW w:w="4535" w:type="dxa"/>
+            <w:shd w:val="clear" w:color="auto" w:fill="5B9BD5" w:themeFill="accent1"/>
+          </w:tcPr>
+          <w:p>
+            <w:pPr>
+              <w:jc w:val="center"/>
+              <w:rPr>
+                <w:b/>
+                <w:color w:val="FFFFFF" w:themeColor="background1"/>
+                <w:sz w:val="30"/>
+                <w:szCs w:val="30"/>
+              </w:rPr>
+            </w:pPr>
+            <w:r>
+              <w:rPr>
+                <w:b/>
+                <w:color w:val="FFFFFF" w:themeColor="background1"/>
+                <w:sz w:val="30"/>
+                <w:szCs w:val="30"/>
+              </w:rPr>
+              <w:t>Réaction</w:t>
+            </w:r>
+          </w:p>
+        </w:tc>
+      </w:tr>
+      <w:tr>
+        <w:tc>
+          <w:tcPr>
+            <w:tcW w:w="4527" w:type="dxa"/>
+          </w:tcPr>
+          <w:p>
+            <w:r>
+              <w:t xml:space="preserve">Le joueur perd un all in </w:t>
+            </w:r>
+          </w:p>
+        </w:tc>
+        <w:tc>
+          <w:tcPr>
+            <w:tcW w:w="4535" w:type="dxa"/>
+          </w:tcPr>
+          <w:p>
+            <w:r>
+              <w:t>Le joueur est expulsé de la table et il doit cliquer sur un bouton de « reset de jetons » a l’accueil</w:t>
+            </w:r>
+          </w:p>
+        </w:tc>
+      </w:tr>
+    </w:tbl>
+    <w:p>
+      <w:pPr>
+        <w:spacing w:after="160" w:line="259" w:lineRule="auto"/>
+      </w:pPr>
+    </w:p>
+    <w:p>
+      <w:pPr>
+        <w:rPr>
+          <w:sz w:val="28"/>
+        </w:rPr>
+      </w:pPr>
+      <w:r>
+        <w:rPr>
+          <w:sz w:val="28"/>
+        </w:rPr>
+        <w:t>Se lever</w:t>
+      </w:r>
+    </w:p>
+    <w:tbl>
+      <w:tblPr>
+        <w:tblStyle w:val="Grilledutableau"/>
+        <w:tblpPr w:leftFromText="141" w:rightFromText="141" w:vertAnchor="text" w:horzAnchor="margin" w:tblpY="64"/>
+        <w:tblW w:w="0" w:type="auto"/>
+        <w:tblLook w:val="04A0" w:firstRow="1" w:lastRow="0" w:firstColumn="1" w:lastColumn="0" w:noHBand="0" w:noVBand="1"/>
+      </w:tblPr>
+      <w:tblGrid>
+        <w:gridCol w:w="4527"/>
+        <w:gridCol w:w="4535"/>
+      </w:tblGrid>
+      <w:tr>
+        <w:tc>
+          <w:tcPr>
+            <w:tcW w:w="4527" w:type="dxa"/>
+            <w:shd w:val="clear" w:color="auto" w:fill="5B9BD5" w:themeFill="accent1"/>
+          </w:tcPr>
+          <w:p>
+            <w:pPr>
+              <w:jc w:val="center"/>
+              <w:rPr>
+                <w:b/>
+                <w:color w:val="FFFFFF" w:themeColor="background1"/>
+                <w:sz w:val="30"/>
+                <w:szCs w:val="30"/>
+              </w:rPr>
+            </w:pPr>
+            <w:r>
+              <w:rPr>
+                <w:b/>
+                <w:color w:val="FFFFFF" w:themeColor="background1"/>
+                <w:sz w:val="30"/>
+                <w:szCs w:val="30"/>
+              </w:rPr>
+              <w:t>Action</w:t>
+            </w:r>
+          </w:p>
+        </w:tc>
+        <w:tc>
+          <w:tcPr>
+            <w:tcW w:w="4535" w:type="dxa"/>
+            <w:shd w:val="clear" w:color="auto" w:fill="5B9BD5" w:themeFill="accent1"/>
+          </w:tcPr>
+          <w:p>
+            <w:pPr>
+              <w:jc w:val="center"/>
+              <w:rPr>
+                <w:b/>
+                <w:color w:val="FFFFFF" w:themeColor="background1"/>
+                <w:sz w:val="30"/>
+                <w:szCs w:val="30"/>
+              </w:rPr>
+            </w:pPr>
+            <w:r>
+              <w:rPr>
+                <w:b/>
+                <w:color w:val="FFFFFF" w:themeColor="background1"/>
+                <w:sz w:val="30"/>
+                <w:szCs w:val="30"/>
+              </w:rPr>
+              <w:t>Réaction</w:t>
+            </w:r>
+          </w:p>
+        </w:tc>
+      </w:tr>
+      <w:tr>
+        <w:tc>
+          <w:tcPr>
+            <w:tcW w:w="4527" w:type="dxa"/>
+          </w:tcPr>
+          <w:p>
+            <w:r>
+              <w:t>Le joueur appuie sur le bouton « se lever » en pleine partie</w:t>
+            </w:r>
+          </w:p>
+        </w:tc>
+        <w:tc>
+          <w:tcPr>
+            <w:tcW w:w="4535" w:type="dxa"/>
+          </w:tcPr>
+          <w:p>
+            <w:r>
+              <w:t>Le joueur quitte la table lorsqu’il aura fini le tour ou se sera couché</w:t>
+            </w:r>
+          </w:p>
+        </w:tc>
+      </w:tr>
+    </w:tbl>
+    <w:p>
+      <w:pPr>
+        <w:spacing w:after="160" w:line="259" w:lineRule="auto"/>
+      </w:pPr>
+    </w:p>
+    <w:p>
+      <w:pPr>
+        <w:rPr>
+          <w:sz w:val="28"/>
+        </w:rPr>
+      </w:pPr>
+      <w:r>
+        <w:rPr>
+          <w:sz w:val="28"/>
+        </w:rPr>
+        <w:t>Reset de jetons</w:t>
+      </w:r>
+    </w:p>
+    <w:tbl>
+      <w:tblPr>
+        <w:tblStyle w:val="Grilledutableau"/>
+        <w:tblpPr w:leftFromText="141" w:rightFromText="141" w:vertAnchor="text" w:horzAnchor="margin" w:tblpY="64"/>
+        <w:tblW w:w="0" w:type="auto"/>
+        <w:tblLook w:val="04A0" w:firstRow="1" w:lastRow="0" w:firstColumn="1" w:lastColumn="0" w:noHBand="0" w:noVBand="1"/>
+      </w:tblPr>
+      <w:tblGrid>
+        <w:gridCol w:w="4527"/>
+        <w:gridCol w:w="4535"/>
+      </w:tblGrid>
+      <w:tr>
+        <w:tc>
+          <w:tcPr>
+            <w:tcW w:w="4527" w:type="dxa"/>
+            <w:shd w:val="clear" w:color="auto" w:fill="5B9BD5" w:themeFill="accent1"/>
+          </w:tcPr>
+          <w:p>
+            <w:pPr>
+              <w:jc w:val="center"/>
+              <w:rPr>
+                <w:b/>
+                <w:color w:val="FFFFFF" w:themeColor="background1"/>
+                <w:sz w:val="30"/>
+                <w:szCs w:val="30"/>
+              </w:rPr>
+            </w:pPr>
+            <w:r>
+              <w:rPr>
+                <w:b/>
+                <w:color w:val="FFFFFF" w:themeColor="background1"/>
+                <w:sz w:val="30"/>
+                <w:szCs w:val="30"/>
+              </w:rPr>
+              <w:t>Action</w:t>
+            </w:r>
+          </w:p>
+        </w:tc>
+        <w:tc>
+          <w:tcPr>
+            <w:tcW w:w="4535" w:type="dxa"/>
+            <w:shd w:val="clear" w:color="auto" w:fill="5B9BD5" w:themeFill="accent1"/>
+          </w:tcPr>
+          <w:p>
+            <w:pPr>
+              <w:jc w:val="center"/>
+              <w:rPr>
+                <w:b/>
+                <w:color w:val="FFFFFF" w:themeColor="background1"/>
+                <w:sz w:val="30"/>
+                <w:szCs w:val="30"/>
+              </w:rPr>
+            </w:pPr>
+            <w:r>
+              <w:rPr>
+                <w:b/>
+                <w:color w:val="FFFFFF" w:themeColor="background1"/>
+                <w:sz w:val="30"/>
+                <w:szCs w:val="30"/>
+              </w:rPr>
+              <w:t>Réaction</w:t>
+            </w:r>
+          </w:p>
+        </w:tc>
+      </w:tr>
+      <w:tr>
+        <w:tc>
+          <w:tcPr>
+            <w:tcW w:w="4527" w:type="dxa"/>
+          </w:tcPr>
+          <w:p>
+            <w:r>
+              <w:t>Le joueur appuie sur le bouton reset de jetons</w:t>
+            </w:r>
+          </w:p>
+        </w:tc>
+        <w:tc>
+          <w:tcPr>
+            <w:tcW w:w="4535" w:type="dxa"/>
+          </w:tcPr>
+          <w:p>
+            <w:r>
+              <w:t>Le joueur revient à 150'000 jetons</w:t>
+            </w:r>
+          </w:p>
+        </w:tc>
+      </w:tr>
+    </w:tbl>
+    <w:p>
+      <w:pPr>
+        <w:spacing w:after="160" w:line="259" w:lineRule="auto"/>
+      </w:pPr>
+    </w:p>
+    <w:p>
+      <w:pPr>
+        <w:rPr>
+          <w:sz w:val="28"/>
+        </w:rPr>
+      </w:pPr>
+      <w:r>
+        <w:rPr>
+          <w:sz w:val="28"/>
+        </w:rPr>
+        <w:t xml:space="preserve">(Optionnel) </w:t>
+      </w:r>
+      <w:r>
+        <w:rPr>
+          <w:sz w:val="28"/>
+        </w:rPr>
+        <w:t>Fin du timer</w:t>
+      </w:r>
+    </w:p>
+    <w:tbl>
+      <w:tblPr>
+        <w:tblStyle w:val="Grilledutableau"/>
+        <w:tblpPr w:leftFromText="141" w:rightFromText="141" w:vertAnchor="text" w:horzAnchor="margin" w:tblpY="64"/>
+        <w:tblW w:w="0" w:type="auto"/>
+        <w:tblLook w:val="04A0" w:firstRow="1" w:lastRow="0" w:firstColumn="1" w:lastColumn="0" w:noHBand="0" w:noVBand="1"/>
+      </w:tblPr>
+      <w:tblGrid>
+        <w:gridCol w:w="4527"/>
+        <w:gridCol w:w="4535"/>
+      </w:tblGrid>
+      <w:tr>
+        <w:tc>
+          <w:tcPr>
+            <w:tcW w:w="4527" w:type="dxa"/>
+            <w:shd w:val="clear" w:color="auto" w:fill="5B9BD5" w:themeFill="accent1"/>
+          </w:tcPr>
+          <w:p>
+            <w:pPr>
+              <w:jc w:val="center"/>
+              <w:rPr>
+                <w:b/>
+                <w:color w:val="FFFFFF" w:themeColor="background1"/>
+                <w:sz w:val="30"/>
+                <w:szCs w:val="30"/>
+              </w:rPr>
+            </w:pPr>
+            <w:r>
+              <w:rPr>
+                <w:b/>
+                <w:color w:val="FFFFFF" w:themeColor="background1"/>
+                <w:sz w:val="30"/>
+                <w:szCs w:val="30"/>
+              </w:rPr>
+              <w:t>Action</w:t>
+            </w:r>
+          </w:p>
+        </w:tc>
+        <w:tc>
+          <w:tcPr>
+            <w:tcW w:w="4535" w:type="dxa"/>
+            <w:shd w:val="clear" w:color="auto" w:fill="5B9BD5" w:themeFill="accent1"/>
+          </w:tcPr>
+          <w:p>
+            <w:pPr>
+              <w:jc w:val="center"/>
+              <w:rPr>
+                <w:b/>
+                <w:color w:val="FFFFFF" w:themeColor="background1"/>
+                <w:sz w:val="30"/>
+                <w:szCs w:val="30"/>
+              </w:rPr>
+            </w:pPr>
+            <w:r>
+              <w:rPr>
+                <w:b/>
+                <w:color w:val="FFFFFF" w:themeColor="background1"/>
+                <w:sz w:val="30"/>
+                <w:szCs w:val="30"/>
+              </w:rPr>
+              <w:t>Réaction</w:t>
+            </w:r>
+          </w:p>
+        </w:tc>
+      </w:tr>
+      <w:tr>
+        <w:tc>
+          <w:tcPr>
+            <w:tcW w:w="4527" w:type="dxa"/>
+          </w:tcPr>
+          <w:p>
+            <w:r>
+              <w:t xml:space="preserve">Le joueur n’a pas jouer dans les 45 secondes </w:t>
+            </w:r>
+          </w:p>
+        </w:tc>
+        <w:tc>
+          <w:tcPr>
+            <w:tcW w:w="4535" w:type="dxa"/>
+          </w:tcPr>
+          <w:p>
+            <w:r>
+              <w:t>Le joueur se couche et attend le tour suivant</w:t>
             </w:r>
             <w:bookmarkStart w:id="0" w:name="_GoBack"/>
             <w:bookmarkEnd w:id="0"/>
-            <w:r>
-              <w:t>», « Relancer » et « Sur-relancer »</w:t>
-            </w:r>
           </w:p>
         </w:tc>
       </w:tr>
@@ -1525,159 +3143,6 @@
       <w:pPr>
         <w:spacing w:after="160" w:line="259" w:lineRule="auto"/>
       </w:pPr>
-    </w:p>
-    <w:p>
-      <w:pPr>
-        <w:spacing w:after="160" w:line="259" w:lineRule="auto"/>
-      </w:pPr>
-      <w:r>
-        <w:br w:type="page"/>
-      </w:r>
-    </w:p>
-    <w:p>
-      <w:pPr>
-        <w:spacing w:after="160" w:line="259" w:lineRule="auto"/>
-      </w:pPr>
-    </w:p>
-    <w:p>
-      <w:pPr>
-        <w:spacing w:after="160" w:line="259" w:lineRule="auto"/>
-      </w:pPr>
-    </w:p>
-    <w:p>
-      <w:pPr>
-        <w:spacing w:after="160" w:line="259" w:lineRule="auto"/>
-      </w:pPr>
-      <w:r>
-        <w:t>Uses cases restants :</w:t>
-      </w:r>
-    </w:p>
-    <w:p>
-      <w:pPr>
-        <w:pStyle w:val="Paragraphedeliste"/>
-        <w:numPr>
-          <w:ilvl w:val="0"/>
-          <w:numId w:val="2"/>
-        </w:numPr>
-        <w:spacing w:after="160" w:line="259" w:lineRule="auto"/>
-      </w:pPr>
-      <w:r>
-        <w:t>Plus d’argent</w:t>
-      </w:r>
-    </w:p>
-    <w:p>
-      <w:pPr>
-        <w:pStyle w:val="Paragraphedeliste"/>
-        <w:numPr>
-          <w:ilvl w:val="0"/>
-          <w:numId w:val="2"/>
-        </w:numPr>
-        <w:spacing w:after="160" w:line="259" w:lineRule="auto"/>
-      </w:pPr>
-      <w:r>
-        <w:t>Se lever (sortir de table)</w:t>
-      </w:r>
-    </w:p>
-    <w:p>
-      <w:pPr>
-        <w:pStyle w:val="Paragraphedeliste"/>
-        <w:numPr>
-          <w:ilvl w:val="0"/>
-          <w:numId w:val="2"/>
-        </w:numPr>
-        <w:spacing w:after="160" w:line="259" w:lineRule="auto"/>
-      </w:pPr>
-      <w:r>
-        <w:t>Se coucher/suivre/relancer/sur-relancer</w:t>
-      </w:r>
-      <w:r>
-        <w:t>/tapis</w:t>
-      </w:r>
-    </w:p>
-    <w:p>
-      <w:pPr>
-        <w:pStyle w:val="Paragraphedeliste"/>
-        <w:numPr>
-          <w:ilvl w:val="0"/>
-          <w:numId w:val="2"/>
-        </w:numPr>
-        <w:spacing w:after="160" w:line="259" w:lineRule="auto"/>
-      </w:pPr>
-      <w:proofErr w:type="spellStart"/>
-      <w:r>
-        <w:t>Timer</w:t>
-      </w:r>
-      <w:proofErr w:type="spellEnd"/>
-      <w:r>
-        <w:t xml:space="preserve"> et </w:t>
-      </w:r>
-      <w:proofErr w:type="spellStart"/>
-      <w:r>
-        <w:t>timer</w:t>
-      </w:r>
-      <w:proofErr w:type="spellEnd"/>
-      <w:r>
-        <w:t xml:space="preserve"> out</w:t>
-      </w:r>
-    </w:p>
-    <w:p>
-      <w:pPr>
-        <w:pStyle w:val="Paragraphedeliste"/>
-        <w:numPr>
-          <w:ilvl w:val="0"/>
-          <w:numId w:val="2"/>
-        </w:numPr>
-        <w:spacing w:after="160" w:line="259" w:lineRule="auto"/>
-      </w:pPr>
-      <w:r>
-        <w:t>Le flop</w:t>
-      </w:r>
-    </w:p>
-    <w:p>
-      <w:pPr>
-        <w:pStyle w:val="Paragraphedeliste"/>
-        <w:numPr>
-          <w:ilvl w:val="0"/>
-          <w:numId w:val="2"/>
-        </w:numPr>
-        <w:spacing w:after="160" w:line="259" w:lineRule="auto"/>
-      </w:pPr>
-      <w:proofErr w:type="spellStart"/>
-      <w:r>
-        <w:t>Turn</w:t>
-      </w:r>
-      <w:proofErr w:type="spellEnd"/>
-      <w:r>
-        <w:t xml:space="preserve"> </w:t>
-      </w:r>
-    </w:p>
-    <w:p>
-      <w:pPr>
-        <w:pStyle w:val="Paragraphedeliste"/>
-        <w:numPr>
-          <w:ilvl w:val="0"/>
-          <w:numId w:val="2"/>
-        </w:numPr>
-        <w:spacing w:after="160" w:line="259" w:lineRule="auto"/>
-      </w:pPr>
-      <w:r>
-        <w:t>River</w:t>
-      </w:r>
-    </w:p>
-    <w:p>
-      <w:pPr>
-        <w:pStyle w:val="Paragraphedeliste"/>
-        <w:numPr>
-          <w:ilvl w:val="0"/>
-          <w:numId w:val="2"/>
-        </w:numPr>
-        <w:spacing w:after="160" w:line="259" w:lineRule="auto"/>
-      </w:pPr>
-      <w:proofErr w:type="spellStart"/>
-      <w:r>
-        <w:t>Showdown</w:t>
-      </w:r>
-      <w:proofErr w:type="spellEnd"/>
     </w:p>
     <w:sectPr>
       <w:pgSz w:w="11906" w:h="16838"/>
@@ -2646,4 +4111,16 @@
     </a:ext>
   </a:extLst>
 </a:theme>
+</file>
+
+<file path=customXml/item1.xml><?xml version="1.0" encoding="utf-8"?>
+<b:Sources xmlns:b="http://schemas.openxmlformats.org/officeDocument/2006/bibliography" xmlns="http://schemas.openxmlformats.org/officeDocument/2006/bibliography" SelectedStyle="\APASixthEditionOfficeOnline.xsl" StyleName="APA" Version="6"/>
+</file>
+
+<file path=customXml/itemProps1.xml><?xml version="1.0" encoding="utf-8"?>
+<ds:datastoreItem xmlns:ds="http://schemas.openxmlformats.org/officeDocument/2006/customXml" ds:itemID="{7F77C60E-6B5A-4D14-8E6B-615210C18694}">
+  <ds:schemaRefs>
+    <ds:schemaRef ds:uri="http://schemas.openxmlformats.org/officeDocument/2006/bibliography"/>
+  </ds:schemaRefs>
+</ds:datastoreItem>
 </file>
</xml_diff>

<commit_message>
Uses cases v.3 rendu + html/css index.php
Date du rendu des uses cases.
</commit_message>
<xml_diff>
--- a/Documentation/UsesCases.docx
+++ b/Documentation/UsesCases.docx
@@ -21,20 +21,15 @@
         <w:pStyle w:val="Titre2"/>
       </w:pPr>
       <w:r>
-        <w:t>Connexion</w:t>
+        <w:t>Démarrer la partie</w:t>
       </w:r>
     </w:p>
     <w:p/>
     <w:p>
       <w:pPr>
-        <w:rPr>
-          <w:rFonts w:ascii="Arial" w:hAnsi="Arial" w:cs="Arial"/>
-        </w:rPr>
+        <w:pStyle w:val="Titre3"/>
       </w:pPr>
       <w:r>
-        <w:rPr>
-          <w:rFonts w:ascii="Arial" w:hAnsi="Arial" w:cs="Arial"/>
-        </w:rPr>
         <w:t>Création d’un compte + erreurs</w:t>
       </w:r>
     </w:p>
@@ -213,8 +208,10 @@
               <w:rPr>
                 <w:rFonts w:ascii="Arial" w:hAnsi="Arial" w:cs="Arial"/>
               </w:rPr>
-              <w:t>L’utilisateur sélectionne créer un compte</w:t>
-            </w:r>
+              <w:t>L’utilisateur clique sur « Pas encore de compte ? Inscrivez-vous ! »</w:t>
+            </w:r>
+            <w:bookmarkStart w:id="0" w:name="_GoBack"/>
+            <w:bookmarkEnd w:id="0"/>
           </w:p>
         </w:tc>
         <w:tc>
@@ -243,7 +240,13 @@
               <w:rPr>
                 <w:rFonts w:ascii="Arial" w:hAnsi="Arial" w:cs="Arial"/>
               </w:rPr>
-              <w:t xml:space="preserve">L’utilisateur est redirigé vers une page de </w:t>
+              <w:t>P</w:t>
+            </w:r>
+            <w:r>
+              <w:rPr>
+                <w:rFonts w:ascii="Arial" w:hAnsi="Arial" w:cs="Arial"/>
+              </w:rPr>
+              <w:t xml:space="preserve">age de </w:t>
             </w:r>
             <w:r>
               <w:rPr>
@@ -420,7 +423,13 @@
               <w:rPr>
                 <w:rFonts w:ascii="Arial" w:hAnsi="Arial" w:cs="Arial"/>
               </w:rPr>
-              <w:t>Son compte est créer et il est directement redirigé à la page d’accueil en tant qu’utilisateur authentifié</w:t>
+              <w:t>Son compte est créé</w:t>
+            </w:r>
+            <w:r>
+              <w:rPr>
+                <w:rFonts w:ascii="Arial" w:hAnsi="Arial" w:cs="Arial"/>
+              </w:rPr>
+              <w:t xml:space="preserve"> et il est directement redirigé à la page d’accueil en tant qu’utilisateur authentifié</w:t>
             </w:r>
           </w:p>
         </w:tc>
@@ -435,14 +444,9 @@
     </w:p>
     <w:p>
       <w:pPr>
-        <w:rPr>
-          <w:rFonts w:ascii="Arial" w:hAnsi="Arial" w:cs="Arial"/>
-        </w:rPr>
+        <w:pStyle w:val="Titre3"/>
       </w:pPr>
       <w:r>
-        <w:rPr>
-          <w:rFonts w:ascii="Arial" w:hAnsi="Arial" w:cs="Arial"/>
-        </w:rPr>
         <w:t>Connexion au compte + erreurs</w:t>
       </w:r>
     </w:p>
@@ -615,7 +619,7 @@
               <w:rPr>
                 <w:rFonts w:ascii="Arial" w:hAnsi="Arial" w:cs="Arial"/>
               </w:rPr>
-              <w:t>L’utilisateur rentre ces identifiants</w:t>
+              <w:t>L’utilisateur rentre ses identifiants</w:t>
             </w:r>
           </w:p>
         </w:tc>
@@ -629,6 +633,12 @@
                 <w:rFonts w:ascii="Arial" w:hAnsi="Arial" w:cs="Arial"/>
               </w:rPr>
             </w:pPr>
+            <w:r>
+              <w:rPr>
+                <w:rFonts w:ascii="Arial" w:hAnsi="Arial" w:cs="Arial"/>
+              </w:rPr>
+              <w:t>Mot de passe incorrect</w:t>
+            </w:r>
           </w:p>
         </w:tc>
         <w:tc>
@@ -645,19 +655,7 @@
               <w:rPr>
                 <w:rFonts w:ascii="Arial" w:hAnsi="Arial" w:cs="Arial"/>
               </w:rPr>
-              <w:t xml:space="preserve">Le site refuse de se connecter et dit que le pseudo ou </w:t>
-            </w:r>
-            <w:r>
-              <w:rPr>
-                <w:rFonts w:ascii="Arial" w:hAnsi="Arial" w:cs="Arial"/>
-              </w:rPr>
-              <w:t xml:space="preserve">le </w:t>
-            </w:r>
-            <w:r>
-              <w:rPr>
-                <w:rFonts w:ascii="Arial" w:hAnsi="Arial" w:cs="Arial"/>
-              </w:rPr>
-              <w:t>mot de passe est erroné</w:t>
+              <w:t>Le site refuse de se connecter et dit que le mot de passe est erroné</w:t>
             </w:r>
           </w:p>
         </w:tc>
@@ -680,7 +678,7 @@
               <w:rPr>
                 <w:rFonts w:ascii="Arial" w:hAnsi="Arial" w:cs="Arial"/>
               </w:rPr>
-              <w:t>L’utilisateur retape ces identifiants</w:t>
+              <w:t>L’utilisateur rentre ses identifiants</w:t>
             </w:r>
           </w:p>
         </w:tc>
@@ -694,6 +692,12 @@
                 <w:rFonts w:ascii="Arial" w:hAnsi="Arial" w:cs="Arial"/>
               </w:rPr>
             </w:pPr>
+            <w:r>
+              <w:rPr>
+                <w:rFonts w:ascii="Arial" w:hAnsi="Arial" w:cs="Arial"/>
+              </w:rPr>
+              <w:t>Pseudo incorrect</w:t>
+            </w:r>
           </w:p>
         </w:tc>
         <w:tc>
@@ -710,7 +714,66 @@
               <w:rPr>
                 <w:rFonts w:ascii="Arial" w:hAnsi="Arial" w:cs="Arial"/>
               </w:rPr>
-              <w:t>L’utilisateur est redirigé vers la page d’accueil en étant connecté</w:t>
+              <w:t>Le site refuse de se connecter et dit que le pseudo est erroné</w:t>
+            </w:r>
+          </w:p>
+        </w:tc>
+      </w:tr>
+      <w:tr>
+        <w:trPr>
+          <w:trHeight w:val="70"/>
+        </w:trPr>
+        <w:tc>
+          <w:tcPr>
+            <w:tcW w:w="4763" w:type="dxa"/>
+          </w:tcPr>
+          <w:p>
+            <w:pPr>
+              <w:rPr>
+                <w:rFonts w:ascii="Arial" w:hAnsi="Arial" w:cs="Arial"/>
+              </w:rPr>
+            </w:pPr>
+            <w:r>
+              <w:rPr>
+                <w:rFonts w:ascii="Arial" w:hAnsi="Arial" w:cs="Arial"/>
+              </w:rPr>
+              <w:t>L’utilisateur retape ses identifiants</w:t>
+            </w:r>
+          </w:p>
+        </w:tc>
+        <w:tc>
+          <w:tcPr>
+            <w:tcW w:w="4766" w:type="dxa"/>
+          </w:tcPr>
+          <w:p>
+            <w:pPr>
+              <w:rPr>
+                <w:rFonts w:ascii="Arial" w:hAnsi="Arial" w:cs="Arial"/>
+              </w:rPr>
+            </w:pPr>
+            <w:r>
+              <w:rPr>
+                <w:rFonts w:ascii="Arial" w:hAnsi="Arial" w:cs="Arial"/>
+              </w:rPr>
+              <w:t>Il y a des sièges disponibles</w:t>
+            </w:r>
+          </w:p>
+        </w:tc>
+        <w:tc>
+          <w:tcPr>
+            <w:tcW w:w="4783" w:type="dxa"/>
+          </w:tcPr>
+          <w:p>
+            <w:pPr>
+              <w:rPr>
+                <w:rFonts w:ascii="Arial" w:hAnsi="Arial" w:cs="Arial"/>
+              </w:rPr>
+            </w:pPr>
+            <w:r>
+              <w:rPr>
+                <w:rFonts w:ascii="Arial" w:hAnsi="Arial" w:cs="Arial"/>
+              </w:rPr>
+              <w:t>L’utilisateur est redirigé vers la table et une place lui est attribuée</w:t>
             </w:r>
           </w:p>
         </w:tc>
@@ -718,46 +781,15 @@
     </w:tbl>
     <w:p>
       <w:pPr>
-        <w:rPr>
-          <w:rFonts w:ascii="Arial" w:hAnsi="Arial" w:cs="Arial"/>
-        </w:rPr>
+        <w:pStyle w:val="Titre3"/>
       </w:pPr>
     </w:p>
     <w:p>
       <w:pPr>
-        <w:rPr>
-          <w:rFonts w:ascii="Arial" w:hAnsi="Arial" w:cs="Arial"/>
-        </w:rPr>
+        <w:pStyle w:val="Titre3"/>
       </w:pPr>
-    </w:p>
-    <w:p>
-      <w:pPr>
-        <w:rPr>
-          <w:rFonts w:ascii="Arial" w:hAnsi="Arial" w:cs="Arial"/>
-        </w:rPr>
-      </w:pPr>
-    </w:p>
-    <w:p>
-      <w:pPr>
-        <w:pStyle w:val="Titre2"/>
-      </w:pPr>
-      <w:r>
-        <w:lastRenderedPageBreak/>
-        <w:t>Rejoindre une table</w:t>
-      </w:r>
-    </w:p>
-    <w:p/>
-    <w:p>
-      <w:pPr>
-        <w:rPr>
-          <w:rFonts w:ascii="Arial" w:hAnsi="Arial" w:cs="Arial"/>
-        </w:rPr>
-      </w:pPr>
-      <w:r>
-        <w:rPr>
-          <w:rFonts w:ascii="Arial" w:hAnsi="Arial" w:cs="Arial"/>
-        </w:rPr>
-        <w:t>Table pleine</w:t>
+      <w:r>
+        <w:t>Connexion au compte + partie en cours</w:t>
       </w:r>
     </w:p>
     <w:tbl>
@@ -876,7 +908,7 @@
               <w:rPr>
                 <w:rFonts w:ascii="Arial" w:hAnsi="Arial" w:cs="Arial"/>
               </w:rPr>
-              <w:t>Depuis la page d’accueil le joueur clique sur « Rejoindre la table »</w:t>
+              <w:t>Rentrer l’URL de la page web</w:t>
             </w:r>
           </w:p>
         </w:tc>
@@ -890,12 +922,6 @@
                 <w:rFonts w:ascii="Arial" w:hAnsi="Arial" w:cs="Arial"/>
               </w:rPr>
             </w:pPr>
-            <w:r>
-              <w:rPr>
-                <w:rFonts w:ascii="Arial" w:hAnsi="Arial" w:cs="Arial"/>
-              </w:rPr>
-              <w:t>La table comporte déjà le nombre de joueurs max</w:t>
-            </w:r>
           </w:p>
         </w:tc>
         <w:tc>
@@ -912,13 +938,7 @@
               <w:rPr>
                 <w:rFonts w:ascii="Arial" w:hAnsi="Arial" w:cs="Arial"/>
               </w:rPr>
-              <w:t>L</w:t>
-            </w:r>
-            <w:r>
-              <w:rPr>
-                <w:rFonts w:ascii="Arial" w:hAnsi="Arial" w:cs="Arial"/>
-              </w:rPr>
-              <w:t>e joueur est renvoyé à la page d’accueil avec un message lui disant que la table est pleine et qu’il doit  attendre un moment</w:t>
+              <w:t>La page web demande à l’utilisateur de se connecter, de créer un compte</w:t>
             </w:r>
           </w:p>
         </w:tc>
@@ -941,7 +961,7 @@
               <w:rPr>
                 <w:rFonts w:ascii="Arial" w:hAnsi="Arial" w:cs="Arial"/>
               </w:rPr>
-              <w:t>Le joueur attends 1h</w:t>
+              <w:t>L’utilisateur tape ses identifiants</w:t>
             </w:r>
           </w:p>
         </w:tc>
@@ -955,6 +975,12 @@
                 <w:rFonts w:ascii="Arial" w:hAnsi="Arial" w:cs="Arial"/>
               </w:rPr>
             </w:pPr>
+            <w:r>
+              <w:rPr>
+                <w:rFonts w:ascii="Arial" w:hAnsi="Arial" w:cs="Arial"/>
+              </w:rPr>
+              <w:t>Il n’y a pas de sièges disponibles</w:t>
+            </w:r>
           </w:p>
         </w:tc>
         <w:tc>
@@ -967,6 +993,18 @@
                 <w:rFonts w:ascii="Arial" w:hAnsi="Arial" w:cs="Arial"/>
               </w:rPr>
             </w:pPr>
+            <w:r>
+              <w:rPr>
+                <w:rFonts w:ascii="Arial" w:hAnsi="Arial" w:cs="Arial"/>
+              </w:rPr>
+              <w:t>L’utilisateur est redirigé vers la page d’accueil avec un message</w:t>
+            </w:r>
+            <w:r>
+              <w:rPr>
+                <w:rFonts w:ascii="Arial" w:hAnsi="Arial" w:cs="Arial"/>
+              </w:rPr>
+              <w:t xml:space="preserve"> disant que la partie est pleine</w:t>
+            </w:r>
           </w:p>
         </w:tc>
       </w:tr>
@@ -988,7 +1026,7 @@
               <w:rPr>
                 <w:rFonts w:ascii="Arial" w:hAnsi="Arial" w:cs="Arial"/>
               </w:rPr>
-              <w:t>Le joueur clique sur « Rejoindre la table »</w:t>
+              <w:t>L’utilisateur clique sur « Rejoindre la table »</w:t>
             </w:r>
           </w:p>
         </w:tc>
@@ -1006,7 +1044,7 @@
               <w:rPr>
                 <w:rFonts w:ascii="Arial" w:hAnsi="Arial" w:cs="Arial"/>
               </w:rPr>
-              <w:t>La table est vide</w:t>
+              <w:t>Il n’y a pas de sièges disponibles</w:t>
             </w:r>
           </w:p>
         </w:tc>
@@ -1024,19 +1062,66 @@
               <w:rPr>
                 <w:rFonts w:ascii="Arial" w:hAnsi="Arial" w:cs="Arial"/>
               </w:rPr>
-              <w:t>Le joueur rejoins la table et voit un message « En attente de</w:t>
-            </w:r>
-            <w:r>
-              <w:rPr>
-                <w:rFonts w:ascii="Arial" w:hAnsi="Arial" w:cs="Arial"/>
-              </w:rPr>
-              <w:t xml:space="preserve"> 5</w:t>
-            </w:r>
-            <w:r>
-              <w:rPr>
-                <w:rFonts w:ascii="Arial" w:hAnsi="Arial" w:cs="Arial"/>
-              </w:rPr>
-              <w:t xml:space="preserve"> joueurs »</w:t>
+              <w:t>L’utilisateur est redirigé vers la page d’accueil avec un message disant que la partie est pleine</w:t>
+            </w:r>
+          </w:p>
+        </w:tc>
+      </w:tr>
+      <w:tr>
+        <w:trPr>
+          <w:trHeight w:val="70"/>
+        </w:trPr>
+        <w:tc>
+          <w:tcPr>
+            <w:tcW w:w="4763" w:type="dxa"/>
+          </w:tcPr>
+          <w:p>
+            <w:pPr>
+              <w:rPr>
+                <w:rFonts w:ascii="Arial" w:hAnsi="Arial" w:cs="Arial"/>
+              </w:rPr>
+            </w:pPr>
+            <w:r>
+              <w:rPr>
+                <w:rFonts w:ascii="Arial" w:hAnsi="Arial" w:cs="Arial"/>
+              </w:rPr>
+              <w:t>L’utilisateur clique sur « Rejoindre la table »</w:t>
+            </w:r>
+          </w:p>
+        </w:tc>
+        <w:tc>
+          <w:tcPr>
+            <w:tcW w:w="4766" w:type="dxa"/>
+          </w:tcPr>
+          <w:p>
+            <w:pPr>
+              <w:rPr>
+                <w:rFonts w:ascii="Arial" w:hAnsi="Arial" w:cs="Arial"/>
+              </w:rPr>
+            </w:pPr>
+            <w:r>
+              <w:rPr>
+                <w:rFonts w:ascii="Arial" w:hAnsi="Arial" w:cs="Arial"/>
+              </w:rPr>
+              <w:t>Il y a des sièges disponibles</w:t>
+            </w:r>
+          </w:p>
+        </w:tc>
+        <w:tc>
+          <w:tcPr>
+            <w:tcW w:w="4783" w:type="dxa"/>
+          </w:tcPr>
+          <w:p>
+            <w:pPr>
+              <w:rPr>
+                <w:rFonts w:ascii="Arial" w:hAnsi="Arial" w:cs="Arial"/>
+              </w:rPr>
+            </w:pPr>
+            <w:r>
+              <w:rPr>
+                <w:rFonts w:ascii="Arial" w:hAnsi="Arial" w:cs="Arial"/>
+              </w:rPr>
+              <w:t>L’utilisateur est redirigé vers la table et une place lui est attribuée</w:t>
             </w:r>
           </w:p>
         </w:tc>
@@ -1051,15 +1136,10 @@
     </w:p>
     <w:p>
       <w:pPr>
-        <w:rPr>
-          <w:rFonts w:ascii="Arial" w:hAnsi="Arial" w:cs="Arial"/>
-        </w:rPr>
+        <w:pStyle w:val="Titre3"/>
       </w:pPr>
       <w:r>
-        <w:rPr>
-          <w:rFonts w:ascii="Arial" w:hAnsi="Arial" w:cs="Arial"/>
-        </w:rPr>
-        <w:t>Partie déjà en cours</w:t>
+        <w:t>Rejoindre une partie</w:t>
       </w:r>
     </w:p>
     <w:tbl>
@@ -1178,7 +1258,7 @@
               <w:rPr>
                 <w:rFonts w:ascii="Arial" w:hAnsi="Arial" w:cs="Arial"/>
               </w:rPr>
-              <w:t>Depuis la page d’accueil le joueur clique sur « Rejoindre la table »</w:t>
+              <w:t>Le joueur rejoins la table</w:t>
             </w:r>
           </w:p>
         </w:tc>
@@ -1196,7 +1276,7 @@
               <w:rPr>
                 <w:rFonts w:ascii="Arial" w:hAnsi="Arial" w:cs="Arial"/>
               </w:rPr>
-              <w:t>La partie est en cours</w:t>
+              <w:t>Il y a encore 3 sièges de libre</w:t>
             </w:r>
           </w:p>
         </w:tc>
@@ -1214,7 +1294,172 @@
               <w:rPr>
                 <w:rFonts w:ascii="Arial" w:hAnsi="Arial" w:cs="Arial"/>
               </w:rPr>
-              <w:t>Le joueur est couché et il attend que la partie se termine, il commence avec 150’000$.</w:t>
+              <w:t xml:space="preserve">Message </w:t>
+            </w:r>
+            <w:r>
+              <w:rPr>
+                <w:rFonts w:ascii="Arial" w:hAnsi="Arial" w:cs="Arial"/>
+              </w:rPr>
+              <w:t>« En attente de 3 joueurs » qui se charge automatiquement</w:t>
+            </w:r>
+          </w:p>
+        </w:tc>
+      </w:tr>
+      <w:tr>
+        <w:trPr>
+          <w:trHeight w:val="70"/>
+        </w:trPr>
+        <w:tc>
+          <w:tcPr>
+            <w:tcW w:w="4763" w:type="dxa"/>
+          </w:tcPr>
+          <w:p>
+            <w:pPr>
+              <w:rPr>
+                <w:rFonts w:ascii="Arial" w:hAnsi="Arial" w:cs="Arial"/>
+              </w:rPr>
+            </w:pPr>
+          </w:p>
+        </w:tc>
+        <w:tc>
+          <w:tcPr>
+            <w:tcW w:w="4766" w:type="dxa"/>
+          </w:tcPr>
+          <w:p>
+            <w:pPr>
+              <w:rPr>
+                <w:rFonts w:ascii="Arial" w:hAnsi="Arial" w:cs="Arial"/>
+              </w:rPr>
+            </w:pPr>
+            <w:r>
+              <w:rPr>
+                <w:rFonts w:ascii="Arial" w:hAnsi="Arial" w:cs="Arial"/>
+              </w:rPr>
+              <w:t>Un joueur rejoint la table</w:t>
+            </w:r>
+          </w:p>
+        </w:tc>
+        <w:tc>
+          <w:tcPr>
+            <w:tcW w:w="4783" w:type="dxa"/>
+          </w:tcPr>
+          <w:p>
+            <w:pPr>
+              <w:rPr>
+                <w:rFonts w:ascii="Arial" w:hAnsi="Arial" w:cs="Arial"/>
+              </w:rPr>
+            </w:pPr>
+            <w:r>
+              <w:rPr>
+                <w:rFonts w:ascii="Arial" w:hAnsi="Arial" w:cs="Arial"/>
+              </w:rPr>
+              <w:t>Message « En attente de 2 joueurs » qui se charge automatiquement</w:t>
+            </w:r>
+          </w:p>
+        </w:tc>
+      </w:tr>
+      <w:tr>
+        <w:trPr>
+          <w:trHeight w:val="70"/>
+        </w:trPr>
+        <w:tc>
+          <w:tcPr>
+            <w:tcW w:w="4763" w:type="dxa"/>
+          </w:tcPr>
+          <w:p>
+            <w:pPr>
+              <w:rPr>
+                <w:rFonts w:ascii="Arial" w:hAnsi="Arial" w:cs="Arial"/>
+              </w:rPr>
+            </w:pPr>
+          </w:p>
+        </w:tc>
+        <w:tc>
+          <w:tcPr>
+            <w:tcW w:w="4766" w:type="dxa"/>
+          </w:tcPr>
+          <w:p>
+            <w:pPr>
+              <w:rPr>
+                <w:rFonts w:ascii="Arial" w:hAnsi="Arial" w:cs="Arial"/>
+              </w:rPr>
+            </w:pPr>
+            <w:r>
+              <w:rPr>
+                <w:rFonts w:ascii="Arial" w:hAnsi="Arial" w:cs="Arial"/>
+              </w:rPr>
+              <w:t>Un joueur rejoint la table</w:t>
+            </w:r>
+          </w:p>
+        </w:tc>
+        <w:tc>
+          <w:tcPr>
+            <w:tcW w:w="4783" w:type="dxa"/>
+          </w:tcPr>
+          <w:p>
+            <w:pPr>
+              <w:rPr>
+                <w:rFonts w:ascii="Arial" w:hAnsi="Arial" w:cs="Arial"/>
+              </w:rPr>
+            </w:pPr>
+            <w:r>
+              <w:rPr>
+                <w:rFonts w:ascii="Arial" w:hAnsi="Arial" w:cs="Arial"/>
+              </w:rPr>
+              <w:t>Message « En attente de 1 joueurs » qui se charge automatiquement</w:t>
+            </w:r>
+          </w:p>
+        </w:tc>
+      </w:tr>
+      <w:tr>
+        <w:trPr>
+          <w:trHeight w:val="70"/>
+        </w:trPr>
+        <w:tc>
+          <w:tcPr>
+            <w:tcW w:w="4763" w:type="dxa"/>
+          </w:tcPr>
+          <w:p>
+            <w:pPr>
+              <w:rPr>
+                <w:rFonts w:ascii="Arial" w:hAnsi="Arial" w:cs="Arial"/>
+              </w:rPr>
+            </w:pPr>
+          </w:p>
+        </w:tc>
+        <w:tc>
+          <w:tcPr>
+            <w:tcW w:w="4766" w:type="dxa"/>
+          </w:tcPr>
+          <w:p>
+            <w:pPr>
+              <w:rPr>
+                <w:rFonts w:ascii="Arial" w:hAnsi="Arial" w:cs="Arial"/>
+              </w:rPr>
+            </w:pPr>
+            <w:r>
+              <w:rPr>
+                <w:rFonts w:ascii="Arial" w:hAnsi="Arial" w:cs="Arial"/>
+              </w:rPr>
+              <w:t>Un joueur rejoint la table</w:t>
+            </w:r>
+          </w:p>
+        </w:tc>
+        <w:tc>
+          <w:tcPr>
+            <w:tcW w:w="4783" w:type="dxa"/>
+          </w:tcPr>
+          <w:p>
+            <w:pPr>
+              <w:rPr>
+                <w:rFonts w:ascii="Arial" w:hAnsi="Arial" w:cs="Arial"/>
+              </w:rPr>
+            </w:pPr>
+            <w:r>
+              <w:rPr>
+                <w:rFonts w:ascii="Arial" w:hAnsi="Arial" w:cs="Arial"/>
+              </w:rPr>
+              <w:t>La partie démarre</w:t>
             </w:r>
           </w:p>
         </w:tc>
@@ -1229,84 +1474,939 @@
     </w:p>
     <w:p>
       <w:pPr>
-        <w:rPr>
-          <w:rFonts w:ascii="Arial" w:hAnsi="Arial" w:cs="Arial"/>
+        <w:pStyle w:val="Titre2"/>
+        <w:rPr>
+          <w:rFonts w:ascii="Arial" w:eastAsiaTheme="minorHAnsi" w:hAnsi="Arial" w:cs="Arial"/>
+          <w:color w:val="auto"/>
+          <w:sz w:val="22"/>
+          <w:szCs w:val="22"/>
         </w:rPr>
       </w:pPr>
-      <w:r>
-        <w:rPr>
-          <w:rFonts w:ascii="Arial" w:hAnsi="Arial" w:cs="Arial"/>
-        </w:rPr>
-        <w:t xml:space="preserve">Expliquer avec des phrases main 1 main 2 main 3 main 4, jusqu’à être plus que 2 joueurs, se lever et être expulsé de la partie, expliquer le </w:t>
-      </w:r>
-      <w:proofErr w:type="spellStart"/>
-      <w:r>
-        <w:rPr>
-          <w:rFonts w:ascii="Arial" w:hAnsi="Arial" w:cs="Arial"/>
-        </w:rPr>
-        <w:t>big</w:t>
-      </w:r>
-      <w:proofErr w:type="spellEnd"/>
-      <w:r>
-        <w:rPr>
-          <w:rFonts w:ascii="Arial" w:hAnsi="Arial" w:cs="Arial"/>
-        </w:rPr>
-        <w:t xml:space="preserve"> et </w:t>
-      </w:r>
-      <w:proofErr w:type="spellStart"/>
-      <w:r>
-        <w:rPr>
-          <w:rFonts w:ascii="Arial" w:hAnsi="Arial" w:cs="Arial"/>
-        </w:rPr>
-        <w:t>small</w:t>
-      </w:r>
-      <w:proofErr w:type="spellEnd"/>
+    </w:p>
+    <w:p>
+      <w:r>
+        <w:br w:type="page"/>
+      </w:r>
+    </w:p>
+    <w:p>
+      <w:pPr>
+        <w:pStyle w:val="Titre2"/>
+      </w:pPr>
+      <w:r>
+        <w:lastRenderedPageBreak/>
+        <w:t>Rejoindre une table</w:t>
+      </w:r>
+    </w:p>
+    <w:p/>
+    <w:p>
+      <w:pPr>
+        <w:pStyle w:val="Titre3"/>
+      </w:pPr>
+      <w:r>
+        <w:t>Table pleine</w:t>
+      </w:r>
+    </w:p>
+    <w:tbl>
+      <w:tblPr>
+        <w:tblStyle w:val="Grilledutableau"/>
+        <w:tblW w:w="14312" w:type="dxa"/>
+        <w:tblLook w:val="04A0" w:firstRow="1" w:lastRow="0" w:firstColumn="1" w:lastColumn="0" w:noHBand="0" w:noVBand="1"/>
+      </w:tblPr>
+      <w:tblGrid>
+        <w:gridCol w:w="4763"/>
+        <w:gridCol w:w="4766"/>
+        <w:gridCol w:w="4783"/>
+      </w:tblGrid>
+      <w:tr>
+        <w:trPr>
+          <w:trHeight w:val="426"/>
+        </w:trPr>
+        <w:tc>
+          <w:tcPr>
+            <w:tcW w:w="4763" w:type="dxa"/>
+            <w:shd w:val="clear" w:color="auto" w:fill="4E93D2"/>
+          </w:tcPr>
+          <w:p>
+            <w:pPr>
+              <w:jc w:val="center"/>
+              <w:rPr>
+                <w:rFonts w:ascii="Arial" w:hAnsi="Arial" w:cs="Arial"/>
+                <w:b/>
+                <w:sz w:val="30"/>
+                <w:szCs w:val="30"/>
+              </w:rPr>
+            </w:pPr>
+            <w:r>
+              <w:rPr>
+                <w:rFonts w:ascii="Arial" w:hAnsi="Arial" w:cs="Arial"/>
+                <w:b/>
+                <w:color w:val="FFFFFF" w:themeColor="background1"/>
+                <w:sz w:val="30"/>
+                <w:szCs w:val="30"/>
+              </w:rPr>
+              <w:t>Action</w:t>
+            </w:r>
+          </w:p>
+        </w:tc>
+        <w:tc>
+          <w:tcPr>
+            <w:tcW w:w="4766" w:type="dxa"/>
+            <w:shd w:val="clear" w:color="auto" w:fill="4E93D2"/>
+          </w:tcPr>
+          <w:p>
+            <w:pPr>
+              <w:jc w:val="center"/>
+              <w:rPr>
+                <w:rFonts w:ascii="Arial" w:hAnsi="Arial" w:cs="Arial"/>
+                <w:b/>
+                <w:color w:val="FFFFFF" w:themeColor="background1"/>
+                <w:sz w:val="30"/>
+                <w:szCs w:val="30"/>
+              </w:rPr>
+            </w:pPr>
+            <w:r>
+              <w:rPr>
+                <w:rFonts w:ascii="Arial" w:hAnsi="Arial" w:cs="Arial"/>
+                <w:b/>
+                <w:color w:val="FFFFFF" w:themeColor="background1"/>
+                <w:sz w:val="30"/>
+                <w:szCs w:val="30"/>
+              </w:rPr>
+              <w:t>Situation particulière</w:t>
+            </w:r>
+          </w:p>
+        </w:tc>
+        <w:tc>
+          <w:tcPr>
+            <w:tcW w:w="4783" w:type="dxa"/>
+            <w:shd w:val="clear" w:color="auto" w:fill="4E93D2"/>
+          </w:tcPr>
+          <w:p>
+            <w:pPr>
+              <w:rPr>
+                <w:rFonts w:ascii="Arial" w:hAnsi="Arial" w:cs="Arial"/>
+                <w:b/>
+                <w:color w:val="FFFFFF" w:themeColor="background1"/>
+                <w:sz w:val="30"/>
+                <w:szCs w:val="30"/>
+              </w:rPr>
+            </w:pPr>
+            <w:r>
+              <w:rPr>
+                <w:rFonts w:ascii="Arial" w:hAnsi="Arial" w:cs="Arial"/>
+                <w:b/>
+                <w:color w:val="FFFFFF" w:themeColor="background1"/>
+                <w:sz w:val="30"/>
+                <w:szCs w:val="30"/>
+              </w:rPr>
+              <w:t>Réaction</w:t>
+            </w:r>
+          </w:p>
+        </w:tc>
+      </w:tr>
+      <w:tr>
+        <w:trPr>
+          <w:trHeight w:val="70"/>
+        </w:trPr>
+        <w:tc>
+          <w:tcPr>
+            <w:tcW w:w="4763" w:type="dxa"/>
+          </w:tcPr>
+          <w:p>
+            <w:pPr>
+              <w:rPr>
+                <w:rFonts w:ascii="Arial" w:hAnsi="Arial" w:cs="Arial"/>
+              </w:rPr>
+            </w:pPr>
+            <w:r>
+              <w:rPr>
+                <w:rFonts w:ascii="Arial" w:hAnsi="Arial" w:cs="Arial"/>
+              </w:rPr>
+              <w:t>Depuis la page d’accueil le joueur clique sur « Rejoindre la table »</w:t>
+            </w:r>
+          </w:p>
+        </w:tc>
+        <w:tc>
+          <w:tcPr>
+            <w:tcW w:w="4766" w:type="dxa"/>
+          </w:tcPr>
+          <w:p>
+            <w:pPr>
+              <w:rPr>
+                <w:rFonts w:ascii="Arial" w:hAnsi="Arial" w:cs="Arial"/>
+              </w:rPr>
+            </w:pPr>
+            <w:r>
+              <w:rPr>
+                <w:rFonts w:ascii="Arial" w:hAnsi="Arial" w:cs="Arial"/>
+              </w:rPr>
+              <w:t>La table comporte déjà le nombre de joueurs max</w:t>
+            </w:r>
+          </w:p>
+        </w:tc>
+        <w:tc>
+          <w:tcPr>
+            <w:tcW w:w="4783" w:type="dxa"/>
+          </w:tcPr>
+          <w:p>
+            <w:pPr>
+              <w:rPr>
+                <w:rFonts w:ascii="Arial" w:hAnsi="Arial" w:cs="Arial"/>
+              </w:rPr>
+            </w:pPr>
+            <w:r>
+              <w:rPr>
+                <w:rFonts w:ascii="Arial" w:hAnsi="Arial" w:cs="Arial"/>
+              </w:rPr>
+              <w:t>L</w:t>
+            </w:r>
+            <w:r>
+              <w:rPr>
+                <w:rFonts w:ascii="Arial" w:hAnsi="Arial" w:cs="Arial"/>
+              </w:rPr>
+              <w:t>e joueur est renvoyé à la page d’accueil avec un message lui disant que la table est pleine et qu’il doit  attendre un moment</w:t>
+            </w:r>
+          </w:p>
+        </w:tc>
+      </w:tr>
+      <w:tr>
+        <w:trPr>
+          <w:trHeight w:val="70"/>
+        </w:trPr>
+        <w:tc>
+          <w:tcPr>
+            <w:tcW w:w="4763" w:type="dxa"/>
+          </w:tcPr>
+          <w:p>
+            <w:pPr>
+              <w:rPr>
+                <w:rFonts w:ascii="Arial" w:hAnsi="Arial" w:cs="Arial"/>
+              </w:rPr>
+            </w:pPr>
+            <w:r>
+              <w:rPr>
+                <w:rFonts w:ascii="Arial" w:hAnsi="Arial" w:cs="Arial"/>
+              </w:rPr>
+              <w:t>Le joueur attends 1h</w:t>
+            </w:r>
+          </w:p>
+        </w:tc>
+        <w:tc>
+          <w:tcPr>
+            <w:tcW w:w="4766" w:type="dxa"/>
+          </w:tcPr>
+          <w:p>
+            <w:pPr>
+              <w:rPr>
+                <w:rFonts w:ascii="Arial" w:hAnsi="Arial" w:cs="Arial"/>
+              </w:rPr>
+            </w:pPr>
+          </w:p>
+        </w:tc>
+        <w:tc>
+          <w:tcPr>
+            <w:tcW w:w="4783" w:type="dxa"/>
+          </w:tcPr>
+          <w:p>
+            <w:pPr>
+              <w:rPr>
+                <w:rFonts w:ascii="Arial" w:hAnsi="Arial" w:cs="Arial"/>
+              </w:rPr>
+            </w:pPr>
+          </w:p>
+        </w:tc>
+      </w:tr>
+      <w:tr>
+        <w:trPr>
+          <w:trHeight w:val="70"/>
+        </w:trPr>
+        <w:tc>
+          <w:tcPr>
+            <w:tcW w:w="4763" w:type="dxa"/>
+          </w:tcPr>
+          <w:p>
+            <w:pPr>
+              <w:rPr>
+                <w:rFonts w:ascii="Arial" w:hAnsi="Arial" w:cs="Arial"/>
+              </w:rPr>
+            </w:pPr>
+            <w:r>
+              <w:rPr>
+                <w:rFonts w:ascii="Arial" w:hAnsi="Arial" w:cs="Arial"/>
+              </w:rPr>
+              <w:t>Le joueur clique sur « Rejoindre la table »</w:t>
+            </w:r>
+          </w:p>
+        </w:tc>
+        <w:tc>
+          <w:tcPr>
+            <w:tcW w:w="4766" w:type="dxa"/>
+          </w:tcPr>
+          <w:p>
+            <w:pPr>
+              <w:rPr>
+                <w:rFonts w:ascii="Arial" w:hAnsi="Arial" w:cs="Arial"/>
+              </w:rPr>
+            </w:pPr>
+            <w:r>
+              <w:rPr>
+                <w:rFonts w:ascii="Arial" w:hAnsi="Arial" w:cs="Arial"/>
+              </w:rPr>
+              <w:t>La table est vide</w:t>
+            </w:r>
+          </w:p>
+        </w:tc>
+        <w:tc>
+          <w:tcPr>
+            <w:tcW w:w="4783" w:type="dxa"/>
+          </w:tcPr>
+          <w:p>
+            <w:pPr>
+              <w:rPr>
+                <w:rFonts w:ascii="Arial" w:hAnsi="Arial" w:cs="Arial"/>
+              </w:rPr>
+            </w:pPr>
+            <w:r>
+              <w:rPr>
+                <w:rFonts w:ascii="Arial" w:hAnsi="Arial" w:cs="Arial"/>
+              </w:rPr>
+              <w:t>Le joueur rejoins la table et voit un message « En attente de</w:t>
+            </w:r>
+            <w:r>
+              <w:rPr>
+                <w:rFonts w:ascii="Arial" w:hAnsi="Arial" w:cs="Arial"/>
+              </w:rPr>
+              <w:t xml:space="preserve"> 5</w:t>
+            </w:r>
+            <w:r>
+              <w:rPr>
+                <w:rFonts w:ascii="Arial" w:hAnsi="Arial" w:cs="Arial"/>
+              </w:rPr>
+              <w:t xml:space="preserve"> joueurs »</w:t>
+            </w:r>
+            <w:r>
+              <w:rPr>
+                <w:rFonts w:ascii="Arial" w:hAnsi="Arial" w:cs="Arial"/>
+              </w:rPr>
+              <w:t xml:space="preserve"> qui se charge automatiquement</w:t>
+            </w:r>
+          </w:p>
+        </w:tc>
+      </w:tr>
+      <w:tr>
+        <w:trPr>
+          <w:trHeight w:val="70"/>
+        </w:trPr>
+        <w:tc>
+          <w:tcPr>
+            <w:tcW w:w="4763" w:type="dxa"/>
+          </w:tcPr>
+          <w:p>
+            <w:pPr>
+              <w:rPr>
+                <w:rFonts w:ascii="Arial" w:hAnsi="Arial" w:cs="Arial"/>
+              </w:rPr>
+            </w:pPr>
+          </w:p>
+        </w:tc>
+        <w:tc>
+          <w:tcPr>
+            <w:tcW w:w="4766" w:type="dxa"/>
+          </w:tcPr>
+          <w:p>
+            <w:pPr>
+              <w:rPr>
+                <w:rFonts w:ascii="Arial" w:hAnsi="Arial" w:cs="Arial"/>
+              </w:rPr>
+            </w:pPr>
+            <w:r>
+              <w:rPr>
+                <w:rFonts w:ascii="Arial" w:hAnsi="Arial" w:cs="Arial"/>
+              </w:rPr>
+              <w:t>Un joueur rejoint la table</w:t>
+            </w:r>
+          </w:p>
+        </w:tc>
+        <w:tc>
+          <w:tcPr>
+            <w:tcW w:w="4783" w:type="dxa"/>
+          </w:tcPr>
+          <w:p>
+            <w:pPr>
+              <w:rPr>
+                <w:rFonts w:ascii="Arial" w:hAnsi="Arial" w:cs="Arial"/>
+              </w:rPr>
+            </w:pPr>
+            <w:r>
+              <w:rPr>
+                <w:rFonts w:ascii="Arial" w:hAnsi="Arial" w:cs="Arial"/>
+              </w:rPr>
+              <w:t xml:space="preserve">La joueur apparaît à la table </w:t>
+            </w:r>
+          </w:p>
+        </w:tc>
+      </w:tr>
+    </w:tbl>
+    <w:p>
+      <w:pPr>
+        <w:rPr>
+          <w:rFonts w:ascii="Arial" w:hAnsi="Arial" w:cs="Arial"/>
+        </w:rPr>
+      </w:pPr>
+    </w:p>
+    <w:p>
+      <w:pPr>
+        <w:pStyle w:val="Titre3"/>
+      </w:pPr>
+      <w:r>
+        <w:t>Partie déjà en cours</w:t>
+      </w:r>
+    </w:p>
+    <w:tbl>
+      <w:tblPr>
+        <w:tblStyle w:val="Grilledutableau"/>
+        <w:tblW w:w="14312" w:type="dxa"/>
+        <w:tblLook w:val="04A0" w:firstRow="1" w:lastRow="0" w:firstColumn="1" w:lastColumn="0" w:noHBand="0" w:noVBand="1"/>
+      </w:tblPr>
+      <w:tblGrid>
+        <w:gridCol w:w="4763"/>
+        <w:gridCol w:w="4766"/>
+        <w:gridCol w:w="4783"/>
+      </w:tblGrid>
+      <w:tr>
+        <w:trPr>
+          <w:trHeight w:val="426"/>
+        </w:trPr>
+        <w:tc>
+          <w:tcPr>
+            <w:tcW w:w="4763" w:type="dxa"/>
+            <w:shd w:val="clear" w:color="auto" w:fill="4E93D2"/>
+          </w:tcPr>
+          <w:p>
+            <w:pPr>
+              <w:jc w:val="center"/>
+              <w:rPr>
+                <w:rFonts w:ascii="Arial" w:hAnsi="Arial" w:cs="Arial"/>
+                <w:b/>
+                <w:sz w:val="30"/>
+                <w:szCs w:val="30"/>
+              </w:rPr>
+            </w:pPr>
+            <w:r>
+              <w:rPr>
+                <w:rFonts w:ascii="Arial" w:hAnsi="Arial" w:cs="Arial"/>
+                <w:b/>
+                <w:color w:val="FFFFFF" w:themeColor="background1"/>
+                <w:sz w:val="30"/>
+                <w:szCs w:val="30"/>
+              </w:rPr>
+              <w:t>Action</w:t>
+            </w:r>
+          </w:p>
+        </w:tc>
+        <w:tc>
+          <w:tcPr>
+            <w:tcW w:w="4766" w:type="dxa"/>
+            <w:shd w:val="clear" w:color="auto" w:fill="4E93D2"/>
+          </w:tcPr>
+          <w:p>
+            <w:pPr>
+              <w:jc w:val="center"/>
+              <w:rPr>
+                <w:rFonts w:ascii="Arial" w:hAnsi="Arial" w:cs="Arial"/>
+                <w:b/>
+                <w:color w:val="FFFFFF" w:themeColor="background1"/>
+                <w:sz w:val="30"/>
+                <w:szCs w:val="30"/>
+              </w:rPr>
+            </w:pPr>
+            <w:r>
+              <w:rPr>
+                <w:rFonts w:ascii="Arial" w:hAnsi="Arial" w:cs="Arial"/>
+                <w:b/>
+                <w:color w:val="FFFFFF" w:themeColor="background1"/>
+                <w:sz w:val="30"/>
+                <w:szCs w:val="30"/>
+              </w:rPr>
+              <w:t>Situation particulière</w:t>
+            </w:r>
+          </w:p>
+        </w:tc>
+        <w:tc>
+          <w:tcPr>
+            <w:tcW w:w="4783" w:type="dxa"/>
+            <w:shd w:val="clear" w:color="auto" w:fill="4E93D2"/>
+          </w:tcPr>
+          <w:p>
+            <w:pPr>
+              <w:rPr>
+                <w:rFonts w:ascii="Arial" w:hAnsi="Arial" w:cs="Arial"/>
+                <w:b/>
+                <w:color w:val="FFFFFF" w:themeColor="background1"/>
+                <w:sz w:val="30"/>
+                <w:szCs w:val="30"/>
+              </w:rPr>
+            </w:pPr>
+            <w:r>
+              <w:rPr>
+                <w:rFonts w:ascii="Arial" w:hAnsi="Arial" w:cs="Arial"/>
+                <w:b/>
+                <w:color w:val="FFFFFF" w:themeColor="background1"/>
+                <w:sz w:val="30"/>
+                <w:szCs w:val="30"/>
+              </w:rPr>
+              <w:t>Réaction</w:t>
+            </w:r>
+          </w:p>
+        </w:tc>
+      </w:tr>
+      <w:tr>
+        <w:trPr>
+          <w:trHeight w:val="70"/>
+        </w:trPr>
+        <w:tc>
+          <w:tcPr>
+            <w:tcW w:w="4763" w:type="dxa"/>
+          </w:tcPr>
+          <w:p>
+            <w:pPr>
+              <w:rPr>
+                <w:rFonts w:ascii="Arial" w:hAnsi="Arial" w:cs="Arial"/>
+              </w:rPr>
+            </w:pPr>
+            <w:r>
+              <w:rPr>
+                <w:rFonts w:ascii="Arial" w:hAnsi="Arial" w:cs="Arial"/>
+              </w:rPr>
+              <w:t>Depuis la page d’accueil le joueur clique sur « Rejoindre la table »</w:t>
+            </w:r>
+          </w:p>
+        </w:tc>
+        <w:tc>
+          <w:tcPr>
+            <w:tcW w:w="4766" w:type="dxa"/>
+          </w:tcPr>
+          <w:p>
+            <w:pPr>
+              <w:rPr>
+                <w:rFonts w:ascii="Arial" w:hAnsi="Arial" w:cs="Arial"/>
+              </w:rPr>
+            </w:pPr>
+            <w:r>
+              <w:rPr>
+                <w:rFonts w:ascii="Arial" w:hAnsi="Arial" w:cs="Arial"/>
+              </w:rPr>
+              <w:t>La partie est en cours</w:t>
+            </w:r>
+          </w:p>
+        </w:tc>
+        <w:tc>
+          <w:tcPr>
+            <w:tcW w:w="4783" w:type="dxa"/>
+          </w:tcPr>
+          <w:p>
+            <w:pPr>
+              <w:rPr>
+                <w:rFonts w:ascii="Arial" w:hAnsi="Arial" w:cs="Arial"/>
+              </w:rPr>
+            </w:pPr>
+            <w:r>
+              <w:rPr>
+                <w:rFonts w:ascii="Arial" w:hAnsi="Arial" w:cs="Arial"/>
+              </w:rPr>
+              <w:t>Le joueur est couché et il attend que la partie se termine, il commence avec 150’000$.</w:t>
+            </w:r>
+          </w:p>
+        </w:tc>
+      </w:tr>
+    </w:tbl>
+    <w:p>
+      <w:pPr>
+        <w:rPr>
+          <w:rFonts w:ascii="Arial" w:hAnsi="Arial" w:cs="Arial"/>
+        </w:rPr>
+      </w:pPr>
+    </w:p>
+    <w:p>
+      <w:pPr>
+        <w:rPr>
+          <w:rFonts w:asciiTheme="majorHAnsi" w:eastAsiaTheme="majorEastAsia" w:hAnsiTheme="majorHAnsi" w:cstheme="majorBidi"/>
+          <w:color w:val="1F4D78" w:themeColor="accent1" w:themeShade="7F"/>
+          <w:sz w:val="24"/>
+          <w:szCs w:val="24"/>
+        </w:rPr>
+      </w:pPr>
+      <w:r>
+        <w:br w:type="page"/>
+      </w:r>
+    </w:p>
+    <w:p>
+      <w:pPr>
+        <w:pStyle w:val="Titre3"/>
+      </w:pPr>
+      <w:r>
+        <w:lastRenderedPageBreak/>
+        <w:t>Déroulement d’une partie</w:t>
+      </w:r>
+    </w:p>
+    <w:p>
+      <w:pPr>
+        <w:rPr>
+          <w:rFonts w:ascii="Arial" w:hAnsi="Arial" w:cs="Arial"/>
+        </w:rPr>
+      </w:pPr>
+      <w:r>
+        <w:rPr>
+          <w:rFonts w:ascii="Arial" w:hAnsi="Arial" w:cs="Arial"/>
+        </w:rPr>
+        <w:t>Une partie de poker commence sur une table, 4 joueurs sont assis à cette table, on les numérote de 1 à 4 dans le sens des aiguilles d’une montre.</w:t>
+      </w:r>
+      <w:r>
+        <w:rPr>
+          <w:rFonts w:ascii="Arial" w:hAnsi="Arial" w:cs="Arial"/>
+        </w:rPr>
+        <w:br/>
+      </w:r>
+      <w:r>
+        <w:rPr>
+          <w:rFonts w:ascii="Arial" w:hAnsi="Arial" w:cs="Arial"/>
+        </w:rPr>
+        <w:t>Main</w:t>
+      </w:r>
+      <w:r>
+        <w:rPr>
+          <w:rFonts w:ascii="Arial" w:hAnsi="Arial" w:cs="Arial"/>
+        </w:rPr>
+        <w:t xml:space="preserve"> 1 : Le joueur numéro 1 est le dealer, </w:t>
+      </w:r>
+      <w:r>
+        <w:rPr>
+          <w:rFonts w:ascii="Arial" w:hAnsi="Arial" w:cs="Arial"/>
+        </w:rPr>
+        <w:t xml:space="preserve">le joueur numéro 2 </w:t>
+      </w:r>
+      <w:r>
+        <w:rPr>
+          <w:rFonts w:ascii="Arial" w:hAnsi="Arial" w:cs="Arial"/>
+        </w:rPr>
+        <w:t xml:space="preserve">pose le Small Blind et le </w:t>
+      </w:r>
+      <w:r>
+        <w:rPr>
+          <w:rFonts w:ascii="Arial" w:hAnsi="Arial" w:cs="Arial"/>
+        </w:rPr>
+        <w:t xml:space="preserve">3 </w:t>
+      </w:r>
+      <w:r>
+        <w:rPr>
+          <w:rFonts w:ascii="Arial" w:hAnsi="Arial" w:cs="Arial"/>
+        </w:rPr>
+        <w:t>le Big Blind, deux personnes se couchent et</w:t>
+      </w:r>
+      <w:r>
+        <w:rPr>
+          <w:rFonts w:ascii="Arial" w:hAnsi="Arial" w:cs="Arial"/>
+        </w:rPr>
+        <w:t xml:space="preserve"> deux</w:t>
+      </w:r>
       <w:r>
         <w:rPr>
           <w:rFonts w:ascii="Arial" w:hAnsi="Arial" w:cs="Arial"/>
         </w:rPr>
         <w:t xml:space="preserve"> </w:t>
       </w:r>
-      <w:proofErr w:type="spellStart"/>
-      <w:r>
-        <w:rPr>
-          <w:rFonts w:ascii="Arial" w:hAnsi="Arial" w:cs="Arial"/>
-        </w:rPr>
-        <w:t>blind</w:t>
-      </w:r>
-      <w:proofErr w:type="spellEnd"/>
-      <w:r>
-        <w:rPr>
-          <w:rFonts w:ascii="Arial" w:hAnsi="Arial" w:cs="Arial"/>
-        </w:rPr>
-        <w:t xml:space="preserve"> dans le cas 2 joueurs, numéroté </w:t>
-      </w:r>
-      <w:r>
-        <w:rPr>
-          <w:rFonts w:ascii="Arial" w:hAnsi="Arial" w:cs="Arial"/>
-        </w:rPr>
-        <w:t>les joueurs</w:t>
-      </w:r>
-      <w:r>
-        <w:rPr>
-          <w:rFonts w:ascii="Arial" w:hAnsi="Arial" w:cs="Arial"/>
-        </w:rPr>
-        <w:t xml:space="preserve"> de 1 </w:t>
-      </w:r>
-      <w:r>
-        <w:rPr>
-          <w:rFonts w:ascii="Arial" w:hAnsi="Arial" w:cs="Arial"/>
-        </w:rPr>
-        <w:t>à</w:t>
-      </w:r>
-      <w:r>
-        <w:rPr>
-          <w:rFonts w:ascii="Arial" w:hAnsi="Arial" w:cs="Arial"/>
-        </w:rPr>
-        <w:t xml:space="preserve"> 4</w:t>
-      </w:r>
-      <w:bookmarkStart w:id="0" w:name="_GoBack"/>
-      <w:bookmarkEnd w:id="0"/>
+      <w:r>
+        <w:rPr>
+          <w:rFonts w:ascii="Arial" w:hAnsi="Arial" w:cs="Arial"/>
+        </w:rPr>
+        <w:t>jouent</w:t>
+      </w:r>
+      <w:r>
+        <w:rPr>
+          <w:rFonts w:ascii="Arial" w:hAnsi="Arial" w:cs="Arial"/>
+        </w:rPr>
+        <w:t xml:space="preserve">, le joueur numéro 2 </w:t>
+      </w:r>
+      <w:r>
+        <w:rPr>
+          <w:rFonts w:ascii="Arial" w:hAnsi="Arial" w:cs="Arial"/>
+        </w:rPr>
+        <w:t>est gagnant.</w:t>
+      </w:r>
+      <w:r>
+        <w:rPr>
+          <w:rFonts w:ascii="Arial" w:hAnsi="Arial" w:cs="Arial"/>
+        </w:rPr>
+        <w:br/>
+        <w:t>Main 2 : Le joueur numéro 2 est le dealer, le joueur numéro 3 pose le Small Blind et le 4 le Big Blind, tout le monde joue, le joueur numéro 3 et 4 sont à égalité, la somme est partagée, les autres n’ont rien gagner.</w:t>
+      </w:r>
+      <w:r>
+        <w:rPr>
+          <w:rFonts w:ascii="Arial" w:hAnsi="Arial" w:cs="Arial"/>
+        </w:rPr>
+        <w:br/>
+        <w:t>Main 3 : Le joueur numéro 3 est le dealer, le joueur numéro 4 pose le Small Blind et le 1 le Big Blind, tout le monde se couche a par le joueur 1, il récolte le pot.</w:t>
+      </w:r>
+      <w:r>
+        <w:rPr>
+          <w:rFonts w:ascii="Arial" w:hAnsi="Arial" w:cs="Arial"/>
+        </w:rPr>
+        <w:br/>
+        <w:t>Main 4 : Augmentation du Big Blind de 3'000 après 5 min de jeux. Le joueur numéro 4 est le dealer, le joueur numéro 1 pose le Small Blind et le 2 le Big Blind, 1 joueur se couche, les autres jouent, le joueur 3 est gagnant.</w:t>
+      </w:r>
+      <w:r>
+        <w:rPr>
+          <w:rFonts w:ascii="Arial" w:hAnsi="Arial" w:cs="Arial"/>
+        </w:rPr>
+        <w:br/>
+        <w:t xml:space="preserve">Main 5 : Le joueur numéro 1 est le dealer, le joueur numéro 2 pose le Small Blind et le 3 le Big Blind, deux personnes se couchent </w:t>
+      </w:r>
+      <w:r>
+        <w:rPr>
+          <w:rFonts w:ascii="Arial" w:hAnsi="Arial" w:cs="Arial"/>
+        </w:rPr>
+        <w:t>et deux font all-in</w:t>
+      </w:r>
+      <w:r>
+        <w:rPr>
+          <w:rFonts w:ascii="Arial" w:hAnsi="Arial" w:cs="Arial"/>
+        </w:rPr>
+        <w:t xml:space="preserve">, le joueur numéro </w:t>
+      </w:r>
+      <w:r>
+        <w:rPr>
+          <w:rFonts w:ascii="Arial" w:hAnsi="Arial" w:cs="Arial"/>
+        </w:rPr>
+        <w:t>3</w:t>
+      </w:r>
+      <w:r>
+        <w:rPr>
+          <w:rFonts w:ascii="Arial" w:hAnsi="Arial" w:cs="Arial"/>
+        </w:rPr>
+        <w:t xml:space="preserve"> est gagnant</w:t>
+      </w:r>
+      <w:r>
+        <w:rPr>
+          <w:rFonts w:ascii="Arial" w:hAnsi="Arial" w:cs="Arial"/>
+        </w:rPr>
+        <w:t>, le joueur numéro 4 est expulsé</w:t>
+      </w:r>
+      <w:r>
+        <w:rPr>
+          <w:rFonts w:ascii="Arial" w:hAnsi="Arial" w:cs="Arial"/>
+        </w:rPr>
+        <w:t>.</w:t>
+      </w:r>
+      <w:r>
+        <w:rPr>
+          <w:rFonts w:ascii="Arial" w:hAnsi="Arial" w:cs="Arial"/>
+        </w:rPr>
+        <w:br/>
+        <w:t>Main 6 : Le joueur numéro 2 est le dealer, le joueur numéro 3 pose le Small Blind et le 1 le Big Blind, tout le monde joue, le joueur numéro 2 joue en premier, tout le monde joue et le numéro 3 est gagnant.</w:t>
+      </w:r>
+      <w:r>
+        <w:rPr>
+          <w:rFonts w:ascii="Arial" w:hAnsi="Arial" w:cs="Arial"/>
+        </w:rPr>
+        <w:br/>
+        <w:t>Main 7 : Le joueur numéro 3 est le dealer, le joueur numéro 1 pose le Small Blind et le 2 le Big Blind, un joueur se couche, les autres jouent, le numéro 3 gagne le pot.</w:t>
+      </w:r>
+      <w:r>
+        <w:rPr>
+          <w:rFonts w:ascii="Arial" w:hAnsi="Arial" w:cs="Arial"/>
+        </w:rPr>
+        <w:br/>
+        <w:t xml:space="preserve">Main 8 : Augmentation du Big Blind de 3'000 après 5 min de jeux. Le joueur numéro </w:t>
+      </w:r>
+      <w:r>
+        <w:rPr>
+          <w:rFonts w:ascii="Arial" w:hAnsi="Arial" w:cs="Arial"/>
+        </w:rPr>
+        <w:t>1</w:t>
+      </w:r>
+      <w:r>
+        <w:rPr>
+          <w:rFonts w:ascii="Arial" w:hAnsi="Arial" w:cs="Arial"/>
+        </w:rPr>
+        <w:t xml:space="preserve"> est le dealer, le joueur numéro </w:t>
+      </w:r>
+      <w:r>
+        <w:rPr>
+          <w:rFonts w:ascii="Arial" w:hAnsi="Arial" w:cs="Arial"/>
+        </w:rPr>
+        <w:t>2</w:t>
+      </w:r>
+      <w:r>
+        <w:rPr>
+          <w:rFonts w:ascii="Arial" w:hAnsi="Arial" w:cs="Arial"/>
+        </w:rPr>
+        <w:t xml:space="preserve"> pose le Small Blind et le </w:t>
+      </w:r>
+      <w:r>
+        <w:rPr>
+          <w:rFonts w:ascii="Arial" w:hAnsi="Arial" w:cs="Arial"/>
+        </w:rPr>
+        <w:t>3</w:t>
+      </w:r>
+      <w:r>
+        <w:rPr>
+          <w:rFonts w:ascii="Arial" w:hAnsi="Arial" w:cs="Arial"/>
+        </w:rPr>
+        <w:t xml:space="preserve"> le Big Blind, </w:t>
+      </w:r>
+      <w:r>
+        <w:rPr>
+          <w:rFonts w:ascii="Arial" w:hAnsi="Arial" w:cs="Arial"/>
+        </w:rPr>
+        <w:t>le joueur numéro 2 clique sur « Se lever », il se lève seulement en fin de partie ou lorsqu’il est couché, le numéro 2 se couche et quitte la partie, les autres jouent et le joueur 1 gagne</w:t>
+      </w:r>
+      <w:r>
+        <w:rPr>
+          <w:rFonts w:ascii="Arial" w:hAnsi="Arial" w:cs="Arial"/>
+        </w:rPr>
+        <w:t>.</w:t>
+      </w:r>
+      <w:r>
+        <w:rPr>
+          <w:rFonts w:ascii="Arial" w:hAnsi="Arial" w:cs="Arial"/>
+        </w:rPr>
+        <w:br/>
+        <w:t>Main 9 :</w:t>
+      </w:r>
+      <w:r>
+        <w:rPr>
+          <w:rFonts w:ascii="Arial" w:hAnsi="Arial" w:cs="Arial"/>
+        </w:rPr>
+        <w:t xml:space="preserve"> Le joueur numéro 2 est le dealer et le Small Blind, le joueur numéro 1 pose le Big Blind, le joueur 2 commence par jouer, il se couche et le joueur 1 gagne le pot.</w:t>
+      </w:r>
+      <w:r>
+        <w:rPr>
+          <w:rFonts w:ascii="Arial" w:hAnsi="Arial" w:cs="Arial"/>
+        </w:rPr>
+        <w:br/>
+        <w:t xml:space="preserve">Main 10 : Le joueur numéro </w:t>
+      </w:r>
+      <w:r>
+        <w:rPr>
+          <w:rFonts w:ascii="Arial" w:hAnsi="Arial" w:cs="Arial"/>
+        </w:rPr>
+        <w:t>1</w:t>
+      </w:r>
+      <w:r>
+        <w:rPr>
+          <w:rFonts w:ascii="Arial" w:hAnsi="Arial" w:cs="Arial"/>
+        </w:rPr>
+        <w:t xml:space="preserve"> est le dealer et le Small Blind, le joueur numéro </w:t>
+      </w:r>
+      <w:r>
+        <w:rPr>
+          <w:rFonts w:ascii="Arial" w:hAnsi="Arial" w:cs="Arial"/>
+        </w:rPr>
+        <w:t>2</w:t>
+      </w:r>
+      <w:r>
+        <w:rPr>
+          <w:rFonts w:ascii="Arial" w:hAnsi="Arial" w:cs="Arial"/>
+        </w:rPr>
+        <w:t xml:space="preserve"> pose le Big Blind, le joueur </w:t>
+      </w:r>
+      <w:r>
+        <w:rPr>
+          <w:rFonts w:ascii="Arial" w:hAnsi="Arial" w:cs="Arial"/>
+        </w:rPr>
+        <w:t>1</w:t>
+      </w:r>
+      <w:r>
+        <w:rPr>
+          <w:rFonts w:ascii="Arial" w:hAnsi="Arial" w:cs="Arial"/>
+        </w:rPr>
+        <w:t xml:space="preserve"> commence par jouer, </w:t>
+      </w:r>
+      <w:r>
+        <w:rPr>
+          <w:rFonts w:ascii="Arial" w:hAnsi="Arial" w:cs="Arial"/>
+        </w:rPr>
+        <w:t>les deux jouent, le joueur numéro 2 gagne le pot.</w:t>
+      </w:r>
+      <w:r>
+        <w:rPr>
+          <w:rFonts w:ascii="Arial" w:hAnsi="Arial" w:cs="Arial"/>
+        </w:rPr>
+        <w:br/>
+        <w:t xml:space="preserve">Main 11 : Le joueur numéro </w:t>
+      </w:r>
+      <w:r>
+        <w:rPr>
+          <w:rFonts w:ascii="Arial" w:hAnsi="Arial" w:cs="Arial"/>
+        </w:rPr>
+        <w:t>2</w:t>
+      </w:r>
+      <w:r>
+        <w:rPr>
+          <w:rFonts w:ascii="Arial" w:hAnsi="Arial" w:cs="Arial"/>
+        </w:rPr>
+        <w:t xml:space="preserve"> est le dealer et le Small Blind, le joueur numéro </w:t>
+      </w:r>
+      <w:r>
+        <w:rPr>
+          <w:rFonts w:ascii="Arial" w:hAnsi="Arial" w:cs="Arial"/>
+        </w:rPr>
+        <w:t>1</w:t>
+      </w:r>
+      <w:r>
+        <w:rPr>
+          <w:rFonts w:ascii="Arial" w:hAnsi="Arial" w:cs="Arial"/>
+        </w:rPr>
+        <w:t xml:space="preserve"> pose le Big Blind, le joueur </w:t>
+      </w:r>
+      <w:r>
+        <w:rPr>
+          <w:rFonts w:ascii="Arial" w:hAnsi="Arial" w:cs="Arial"/>
+        </w:rPr>
+        <w:t>2</w:t>
+      </w:r>
+      <w:r>
+        <w:rPr>
+          <w:rFonts w:ascii="Arial" w:hAnsi="Arial" w:cs="Arial"/>
+        </w:rPr>
+        <w:t xml:space="preserve"> commence par jouer, les deux </w:t>
+      </w:r>
+      <w:r>
+        <w:rPr>
+          <w:rFonts w:ascii="Arial" w:hAnsi="Arial" w:cs="Arial"/>
+        </w:rPr>
+        <w:t>font un all-in</w:t>
+      </w:r>
+      <w:r>
+        <w:rPr>
+          <w:rFonts w:ascii="Arial" w:hAnsi="Arial" w:cs="Arial"/>
+        </w:rPr>
+        <w:t xml:space="preserve">, le joueur numéro </w:t>
+      </w:r>
+      <w:r>
+        <w:rPr>
+          <w:rFonts w:ascii="Arial" w:hAnsi="Arial" w:cs="Arial"/>
+        </w:rPr>
+        <w:t>1</w:t>
+      </w:r>
+      <w:r>
+        <w:rPr>
+          <w:rFonts w:ascii="Arial" w:hAnsi="Arial" w:cs="Arial"/>
+        </w:rPr>
+        <w:t xml:space="preserve"> gagne l</w:t>
+      </w:r>
+      <w:r>
+        <w:rPr>
+          <w:rFonts w:ascii="Arial" w:hAnsi="Arial" w:cs="Arial"/>
+        </w:rPr>
+        <w:t>a partie, le joueur numéro 2 est expulsé de la partie</w:t>
+      </w:r>
+      <w:r>
+        <w:rPr>
+          <w:rFonts w:ascii="Arial" w:hAnsi="Arial" w:cs="Arial"/>
+        </w:rPr>
+        <w:t>.</w:t>
+      </w:r>
     </w:p>
     <w:sectPr>
       <w:pgSz w:w="16838" w:h="11906" w:orient="landscape"/>
@@ -1755,6 +2855,28 @@
       <w:szCs w:val="26"/>
     </w:rPr>
   </w:style>
+  <w:style w:type="paragraph" w:styleId="Titre3">
+    <w:name w:val="heading 3"/>
+    <w:basedOn w:val="Normal"/>
+    <w:next w:val="Normal"/>
+    <w:link w:val="Titre3Car"/>
+    <w:uiPriority w:val="9"/>
+    <w:unhideWhenUsed/>
+    <w:qFormat/>
+    <w:rsid w:val="00C94C3A"/>
+    <w:pPr>
+      <w:keepNext/>
+      <w:keepLines/>
+      <w:spacing w:before="40" w:after="0"/>
+      <w:outlineLvl w:val="2"/>
+    </w:pPr>
+    <w:rPr>
+      <w:rFonts w:asciiTheme="majorHAnsi" w:eastAsiaTheme="majorEastAsia" w:hAnsiTheme="majorHAnsi" w:cstheme="majorBidi"/>
+      <w:color w:val="1F4D78" w:themeColor="accent1" w:themeShade="7F"/>
+      <w:sz w:val="24"/>
+      <w:szCs w:val="24"/>
+    </w:rPr>
+  </w:style>
   <w:style w:type="character" w:default="1" w:styleId="Policepardfaut">
     <w:name w:val="Default Paragraph Font"/>
     <w:uiPriority w:val="1"/>
@@ -1825,6 +2947,19 @@
       <w:color w:val="2E74B5" w:themeColor="accent1" w:themeShade="BF"/>
       <w:sz w:val="26"/>
       <w:szCs w:val="26"/>
+    </w:rPr>
+  </w:style>
+  <w:style w:type="character" w:customStyle="1" w:styleId="Titre3Car">
+    <w:name w:val="Titre 3 Car"/>
+    <w:basedOn w:val="Policepardfaut"/>
+    <w:link w:val="Titre3"/>
+    <w:uiPriority w:val="9"/>
+    <w:rsid w:val="00C94C3A"/>
+    <w:rPr>
+      <w:rFonts w:asciiTheme="majorHAnsi" w:eastAsiaTheme="majorEastAsia" w:hAnsiTheme="majorHAnsi" w:cstheme="majorBidi"/>
+      <w:color w:val="1F4D78" w:themeColor="accent1" w:themeShade="7F"/>
+      <w:sz w:val="24"/>
+      <w:szCs w:val="24"/>
     </w:rPr>
   </w:style>
 </w:styles>
@@ -2096,7 +3231,7 @@
 </file>
 
 <file path=customXml/itemProps1.xml><?xml version="1.0" encoding="utf-8"?>
-<ds:datastoreItem xmlns:ds="http://schemas.openxmlformats.org/officeDocument/2006/customXml" ds:itemID="{D1056294-F3D6-4F87-A854-6A307F9A9742}">
+<ds:datastoreItem xmlns:ds="http://schemas.openxmlformats.org/officeDocument/2006/customXml" ds:itemID="{9AEDB9E1-92AD-4920-8A3A-5934AAE2374E}">
   <ds:schemaRefs>
     <ds:schemaRef ds:uri="http://schemas.openxmlformats.org/officeDocument/2006/bibliography"/>
   </ds:schemaRefs>

</xml_diff>

<commit_message>
Commit 5 - Documentation et code
Modification des certains documents suites aux retours fait par mail
</commit_message>
<xml_diff>
--- a/Documentation/UsesCases.docx
+++ b/Documentation/UsesCases.docx
@@ -210,8 +210,6 @@
               </w:rPr>
               <w:t>L’utilisateur clique sur « Pas encore de compte ? Inscrivez-vous ! »</w:t>
             </w:r>
-            <w:bookmarkStart w:id="0" w:name="_GoBack"/>
-            <w:bookmarkEnd w:id="0"/>
           </w:p>
         </w:tc>
         <w:tc>
@@ -1856,179 +1854,6 @@
     </w:p>
     <w:p>
       <w:pPr>
-        <w:pStyle w:val="Titre3"/>
-      </w:pPr>
-      <w:r>
-        <w:t>Partie déjà en cours</w:t>
-      </w:r>
-    </w:p>
-    <w:tbl>
-      <w:tblPr>
-        <w:tblStyle w:val="Grilledutableau"/>
-        <w:tblW w:w="14312" w:type="dxa"/>
-        <w:tblLook w:val="04A0" w:firstRow="1" w:lastRow="0" w:firstColumn="1" w:lastColumn="0" w:noHBand="0" w:noVBand="1"/>
-      </w:tblPr>
-      <w:tblGrid>
-        <w:gridCol w:w="4763"/>
-        <w:gridCol w:w="4766"/>
-        <w:gridCol w:w="4783"/>
-      </w:tblGrid>
-      <w:tr>
-        <w:trPr>
-          <w:trHeight w:val="426"/>
-        </w:trPr>
-        <w:tc>
-          <w:tcPr>
-            <w:tcW w:w="4763" w:type="dxa"/>
-            <w:shd w:val="clear" w:color="auto" w:fill="4E93D2"/>
-          </w:tcPr>
-          <w:p>
-            <w:pPr>
-              <w:jc w:val="center"/>
-              <w:rPr>
-                <w:rFonts w:ascii="Arial" w:hAnsi="Arial" w:cs="Arial"/>
-                <w:b/>
-                <w:sz w:val="30"/>
-                <w:szCs w:val="30"/>
-              </w:rPr>
-            </w:pPr>
-            <w:r>
-              <w:rPr>
-                <w:rFonts w:ascii="Arial" w:hAnsi="Arial" w:cs="Arial"/>
-                <w:b/>
-                <w:color w:val="FFFFFF" w:themeColor="background1"/>
-                <w:sz w:val="30"/>
-                <w:szCs w:val="30"/>
-              </w:rPr>
-              <w:t>Action</w:t>
-            </w:r>
-          </w:p>
-        </w:tc>
-        <w:tc>
-          <w:tcPr>
-            <w:tcW w:w="4766" w:type="dxa"/>
-            <w:shd w:val="clear" w:color="auto" w:fill="4E93D2"/>
-          </w:tcPr>
-          <w:p>
-            <w:pPr>
-              <w:jc w:val="center"/>
-              <w:rPr>
-                <w:rFonts w:ascii="Arial" w:hAnsi="Arial" w:cs="Arial"/>
-                <w:b/>
-                <w:color w:val="FFFFFF" w:themeColor="background1"/>
-                <w:sz w:val="30"/>
-                <w:szCs w:val="30"/>
-              </w:rPr>
-            </w:pPr>
-            <w:r>
-              <w:rPr>
-                <w:rFonts w:ascii="Arial" w:hAnsi="Arial" w:cs="Arial"/>
-                <w:b/>
-                <w:color w:val="FFFFFF" w:themeColor="background1"/>
-                <w:sz w:val="30"/>
-                <w:szCs w:val="30"/>
-              </w:rPr>
-              <w:t>Situation particulière</w:t>
-            </w:r>
-          </w:p>
-        </w:tc>
-        <w:tc>
-          <w:tcPr>
-            <w:tcW w:w="4783" w:type="dxa"/>
-            <w:shd w:val="clear" w:color="auto" w:fill="4E93D2"/>
-          </w:tcPr>
-          <w:p>
-            <w:pPr>
-              <w:rPr>
-                <w:rFonts w:ascii="Arial" w:hAnsi="Arial" w:cs="Arial"/>
-                <w:b/>
-                <w:color w:val="FFFFFF" w:themeColor="background1"/>
-                <w:sz w:val="30"/>
-                <w:szCs w:val="30"/>
-              </w:rPr>
-            </w:pPr>
-            <w:r>
-              <w:rPr>
-                <w:rFonts w:ascii="Arial" w:hAnsi="Arial" w:cs="Arial"/>
-                <w:b/>
-                <w:color w:val="FFFFFF" w:themeColor="background1"/>
-                <w:sz w:val="30"/>
-                <w:szCs w:val="30"/>
-              </w:rPr>
-              <w:t>Réaction</w:t>
-            </w:r>
-          </w:p>
-        </w:tc>
-      </w:tr>
-      <w:tr>
-        <w:trPr>
-          <w:trHeight w:val="70"/>
-        </w:trPr>
-        <w:tc>
-          <w:tcPr>
-            <w:tcW w:w="4763" w:type="dxa"/>
-          </w:tcPr>
-          <w:p>
-            <w:pPr>
-              <w:rPr>
-                <w:rFonts w:ascii="Arial" w:hAnsi="Arial" w:cs="Arial"/>
-              </w:rPr>
-            </w:pPr>
-            <w:r>
-              <w:rPr>
-                <w:rFonts w:ascii="Arial" w:hAnsi="Arial" w:cs="Arial"/>
-              </w:rPr>
-              <w:t>Depuis la page d’accueil le joueur clique sur « Rejoindre la table »</w:t>
-            </w:r>
-          </w:p>
-        </w:tc>
-        <w:tc>
-          <w:tcPr>
-            <w:tcW w:w="4766" w:type="dxa"/>
-          </w:tcPr>
-          <w:p>
-            <w:pPr>
-              <w:rPr>
-                <w:rFonts w:ascii="Arial" w:hAnsi="Arial" w:cs="Arial"/>
-              </w:rPr>
-            </w:pPr>
-            <w:r>
-              <w:rPr>
-                <w:rFonts w:ascii="Arial" w:hAnsi="Arial" w:cs="Arial"/>
-              </w:rPr>
-              <w:t>La partie est en cours</w:t>
-            </w:r>
-          </w:p>
-        </w:tc>
-        <w:tc>
-          <w:tcPr>
-            <w:tcW w:w="4783" w:type="dxa"/>
-          </w:tcPr>
-          <w:p>
-            <w:pPr>
-              <w:rPr>
-                <w:rFonts w:ascii="Arial" w:hAnsi="Arial" w:cs="Arial"/>
-              </w:rPr>
-            </w:pPr>
-            <w:r>
-              <w:rPr>
-                <w:rFonts w:ascii="Arial" w:hAnsi="Arial" w:cs="Arial"/>
-              </w:rPr>
-              <w:t>Le joueur est couché et il attend que la partie se termine, il commence avec 150’000$.</w:t>
-            </w:r>
-          </w:p>
-        </w:tc>
-      </w:tr>
-    </w:tbl>
-    <w:p>
-      <w:pPr>
-        <w:rPr>
-          <w:rFonts w:ascii="Arial" w:hAnsi="Arial" w:cs="Arial"/>
-        </w:rPr>
-      </w:pPr>
-    </w:p>
-    <w:p>
-      <w:pPr>
         <w:rPr>
           <w:rFonts w:asciiTheme="majorHAnsi" w:eastAsiaTheme="majorEastAsia" w:hAnsiTheme="majorHAnsi" w:cstheme="majorBidi"/>
           <w:color w:val="1F4D78" w:themeColor="accent1" w:themeShade="7F"/>
@@ -2400,6 +2225,26 @@
           <w:rFonts w:ascii="Arial" w:hAnsi="Arial" w:cs="Arial"/>
         </w:rPr>
         <w:t>a partie, le joueur numéro 2 est expulsé de la partie</w:t>
+      </w:r>
+      <w:r>
+        <w:rPr>
+          <w:rFonts w:ascii="Arial" w:hAnsi="Arial" w:cs="Arial"/>
+        </w:rPr>
+        <w:t xml:space="preserve">, le joueur numéro 1 à un message indiquant qu’il à gagner une partie et </w:t>
+      </w:r>
+      <w:r>
+        <w:rPr>
+          <w:rFonts w:ascii="Arial" w:hAnsi="Arial" w:cs="Arial"/>
+        </w:rPr>
+        <w:t xml:space="preserve">qu’il va quitter </w:t>
+      </w:r>
+      <w:bookmarkStart w:id="0" w:name="_GoBack"/>
+      <w:bookmarkEnd w:id="0"/>
+      <w:r>
+        <w:rPr>
+          <w:rFonts w:ascii="Arial" w:hAnsi="Arial" w:cs="Arial"/>
+        </w:rPr>
+        <w:t>de la table après 5 sec</w:t>
       </w:r>
       <w:r>
         <w:rPr>
@@ -3231,7 +3076,7 @@
 </file>
 
 <file path=customXml/itemProps1.xml><?xml version="1.0" encoding="utf-8"?>
-<ds:datastoreItem xmlns:ds="http://schemas.openxmlformats.org/officeDocument/2006/customXml" ds:itemID="{9AEDB9E1-92AD-4920-8A3A-5934AAE2374E}">
+<ds:datastoreItem xmlns:ds="http://schemas.openxmlformats.org/officeDocument/2006/customXml" ds:itemID="{ED10E029-3CF9-4C65-B8B8-E7B2C5DDF6FA}">
   <ds:schemaRefs>
     <ds:schemaRef ds:uri="http://schemas.openxmlformats.org/officeDocument/2006/bibliography"/>
   </ds:schemaRefs>

</xml_diff>

<commit_message>
Commit 6 - Documentation
Le gros document regroupant tous les points nécessaires a été complété au maximum. Le journal de travail à complétement changé.
</commit_message>
<xml_diff>
--- a/Documentation/UsesCases.docx
+++ b/Documentation/UsesCases.docx
@@ -244,14 +244,16 @@
               <w:rPr>
                 <w:rFonts w:ascii="Arial" w:hAnsi="Arial" w:cs="Arial"/>
               </w:rPr>
-              <w:t xml:space="preserve">age de </w:t>
-            </w:r>
-            <w:r>
-              <w:rPr>
-                <w:rFonts w:ascii="Arial" w:hAnsi="Arial" w:cs="Arial"/>
-              </w:rPr>
-              <w:t>création de compte</w:t>
-            </w:r>
+              <w:t xml:space="preserve">age </w:t>
+            </w:r>
+            <w:r>
+              <w:rPr>
+                <w:rFonts w:ascii="Arial" w:hAnsi="Arial" w:cs="Arial"/>
+              </w:rPr>
+              <w:t>d’inscription</w:t>
+            </w:r>
+            <w:bookmarkStart w:id="0" w:name="_GoBack"/>
+            <w:bookmarkEnd w:id="0"/>
           </w:p>
         </w:tc>
       </w:tr>
@@ -2238,8 +2240,6 @@
         </w:rPr>
         <w:t xml:space="preserve">qu’il va quitter </w:t>
       </w:r>
-      <w:bookmarkStart w:id="0" w:name="_GoBack"/>
-      <w:bookmarkEnd w:id="0"/>
       <w:r>
         <w:rPr>
           <w:rFonts w:ascii="Arial" w:hAnsi="Arial" w:cs="Arial"/>
@@ -3076,7 +3076,7 @@
 </file>
 
 <file path=customXml/itemProps1.xml><?xml version="1.0" encoding="utf-8"?>
-<ds:datastoreItem xmlns:ds="http://schemas.openxmlformats.org/officeDocument/2006/customXml" ds:itemID="{ED10E029-3CF9-4C65-B8B8-E7B2C5DDF6FA}">
+<ds:datastoreItem xmlns:ds="http://schemas.openxmlformats.org/officeDocument/2006/customXml" ds:itemID="{FFCB168A-34C5-44AE-90FB-28F46C4ECE33}">
   <ds:schemaRefs>
     <ds:schemaRef ds:uri="http://schemas.openxmlformats.org/officeDocument/2006/bibliography"/>
   </ds:schemaRefs>

</xml_diff>